<commit_message>
Allow multiple root XSD upload/curate/explore
</commit_message>
<xml_diff>
--- a/mdcs/docs/Zero-ConfigInstallationNotesforLinux.docx
+++ b/mdcs/docs/Zero-ConfigInstallationNotesforLinux.docx
@@ -12,19 +12,41 @@
         <w:rPr>
           <w:sz w:val="36"/>
         </w:rPr>
-        <w:t>Zero-Config Installation Notes (LINUX)</w:t>
-      </w:r>
-    </w:p>
-    <w:p>
-      <w:pPr>
-        <w:widowControl w:val="0"/>
-        <w:jc w:val="center"/>
-      </w:pPr>
+        <w:t>Zero-</w:t>
+      </w:r>
+      <w:proofErr w:type="spellStart"/>
       <w:r>
         <w:rPr>
           <w:sz w:val="36"/>
         </w:rPr>
-        <w:t>for Materials Data Curation System</w:t>
+        <w:t>Config</w:t>
+      </w:r>
+      <w:proofErr w:type="spellEnd"/>
+      <w:r>
+        <w:rPr>
+          <w:sz w:val="36"/>
+        </w:rPr>
+        <w:t xml:space="preserve"> Installation Notes (LINUX)</w:t>
+      </w:r>
+    </w:p>
+    <w:p>
+      <w:pPr>
+        <w:widowControl w:val="0"/>
+        <w:jc w:val="center"/>
+      </w:pPr>
+      <w:proofErr w:type="gramStart"/>
+      <w:r>
+        <w:rPr>
+          <w:sz w:val="36"/>
+        </w:rPr>
+        <w:t>for</w:t>
+      </w:r>
+      <w:proofErr w:type="gramEnd"/>
+      <w:r>
+        <w:rPr>
+          <w:sz w:val="36"/>
+        </w:rPr>
+        <w:t xml:space="preserve"> Materials Data Curation System</w:t>
       </w:r>
     </w:p>
     <w:p>
@@ -116,8 +138,13 @@
       <w:pPr>
         <w:widowControl w:val="0"/>
       </w:pPr>
-      <w:r>
-        <w:t>pip (</w:t>
+      <w:proofErr w:type="gramStart"/>
+      <w:r>
+        <w:t>pip</w:t>
+      </w:r>
+      <w:proofErr w:type="gramEnd"/>
+      <w:r>
+        <w:t xml:space="preserve"> (</w:t>
       </w:r>
       <w:hyperlink r:id="rId5">
         <w:r>
@@ -157,16 +184,26 @@
       <w:pPr>
         <w:widowControl w:val="0"/>
       </w:pPr>
-      <w:r>
-        <w:t>cd ~/</w:t>
-      </w:r>
-    </w:p>
-    <w:p>
-      <w:pPr>
-        <w:widowControl w:val="0"/>
-      </w:pPr>
-      <w:r>
-        <w:t>curl -L</w:t>
+      <w:proofErr w:type="gramStart"/>
+      <w:r>
+        <w:t>cd</w:t>
+      </w:r>
+      <w:proofErr w:type="gramEnd"/>
+      <w:r>
+        <w:t xml:space="preserve"> ~/</w:t>
+      </w:r>
+    </w:p>
+    <w:p>
+      <w:pPr>
+        <w:widowControl w:val="0"/>
+      </w:pPr>
+      <w:proofErr w:type="gramStart"/>
+      <w:r>
+        <w:t>curl</w:t>
+      </w:r>
+      <w:proofErr w:type="gramEnd"/>
+      <w:r>
+        <w:t xml:space="preserve"> -L</w:t>
       </w:r>
       <w:hyperlink r:id="rId6">
         <w:r>
@@ -193,43 +230,113 @@
       <w:pPr>
         <w:widowControl w:val="0"/>
       </w:pPr>
-      <w:r>
-        <w:t>tar xzf Python-2.7.2.tgz</w:t>
-      </w:r>
-    </w:p>
-    <w:p>
-      <w:pPr>
-        <w:widowControl w:val="0"/>
-      </w:pPr>
-      <w:r>
-        <w:t>cd python-2.7.2</w:t>
-      </w:r>
-    </w:p>
-    <w:p>
-      <w:pPr>
-        <w:widowControl w:val="0"/>
-      </w:pPr>
-      <w:r>
-        <w:t>./configure (if Mac pop-up prompts for gcc Mac package, click on Install, and run again)</w:t>
-      </w:r>
-    </w:p>
-    <w:p>
-      <w:pPr>
-        <w:widowControl w:val="0"/>
-      </w:pPr>
-      <w:r>
-        <w:t>make altinstall prefix=~/usr/local exec-prefix=~/usr/local</w:t>
-      </w:r>
-    </w:p>
-    <w:p>
-      <w:pPr>
-        <w:widowControl w:val="0"/>
-      </w:pPr>
-      <w:r>
-        <w:t>alias python='~/us</w:t>
-      </w:r>
-      <w:r>
-        <w:t>r/local/bin/python2.7'</w:t>
+      <w:proofErr w:type="gramStart"/>
+      <w:r>
+        <w:t>tar</w:t>
+      </w:r>
+      <w:proofErr w:type="gramEnd"/>
+      <w:r>
+        <w:t xml:space="preserve"> </w:t>
+      </w:r>
+      <w:proofErr w:type="spellStart"/>
+      <w:r>
+        <w:t>xzf</w:t>
+      </w:r>
+      <w:proofErr w:type="spellEnd"/>
+      <w:r>
+        <w:t xml:space="preserve"> Python-2.7.2.tgz</w:t>
+      </w:r>
+    </w:p>
+    <w:p>
+      <w:pPr>
+        <w:widowControl w:val="0"/>
+      </w:pPr>
+      <w:proofErr w:type="gramStart"/>
+      <w:r>
+        <w:t>cd</w:t>
+      </w:r>
+      <w:proofErr w:type="gramEnd"/>
+      <w:r>
+        <w:t xml:space="preserve"> python-2.7.2</w:t>
+      </w:r>
+    </w:p>
+    <w:p>
+      <w:pPr>
+        <w:widowControl w:val="0"/>
+      </w:pPr>
+      <w:proofErr w:type="gramStart"/>
+      <w:r>
+        <w:t>./</w:t>
+      </w:r>
+      <w:proofErr w:type="gramEnd"/>
+      <w:r>
+        <w:t xml:space="preserve">configure (if Mac pop-up prompts for </w:t>
+      </w:r>
+      <w:proofErr w:type="spellStart"/>
+      <w:r>
+        <w:t>gcc</w:t>
+      </w:r>
+      <w:proofErr w:type="spellEnd"/>
+      <w:r>
+        <w:t xml:space="preserve"> Mac package, click on Install, and run again)</w:t>
+      </w:r>
+    </w:p>
+    <w:p>
+      <w:pPr>
+        <w:widowControl w:val="0"/>
+      </w:pPr>
+      <w:proofErr w:type="gramStart"/>
+      <w:r>
+        <w:t>make</w:t>
+      </w:r>
+      <w:proofErr w:type="gramEnd"/>
+      <w:r>
+        <w:t xml:space="preserve"> </w:t>
+      </w:r>
+      <w:proofErr w:type="spellStart"/>
+      <w:r>
+        <w:t>altinstall</w:t>
+      </w:r>
+      <w:proofErr w:type="spellEnd"/>
+      <w:r>
+        <w:t xml:space="preserve"> prefix=~/</w:t>
+      </w:r>
+      <w:proofErr w:type="spellStart"/>
+      <w:r>
+        <w:t>usr</w:t>
+      </w:r>
+      <w:proofErr w:type="spellEnd"/>
+      <w:r>
+        <w:t>/local exec-prefix=~/</w:t>
+      </w:r>
+      <w:proofErr w:type="spellStart"/>
+      <w:r>
+        <w:t>usr</w:t>
+      </w:r>
+      <w:proofErr w:type="spellEnd"/>
+      <w:r>
+        <w:t>/local</w:t>
+      </w:r>
+    </w:p>
+    <w:p>
+      <w:pPr>
+        <w:widowControl w:val="0"/>
+      </w:pPr>
+      <w:proofErr w:type="gramStart"/>
+      <w:r>
+        <w:t>alias</w:t>
+      </w:r>
+      <w:proofErr w:type="gramEnd"/>
+      <w:r>
+        <w:t xml:space="preserve"> python='~/</w:t>
+      </w:r>
+      <w:proofErr w:type="spellStart"/>
+      <w:r>
+        <w:t>usr</w:t>
+      </w:r>
+      <w:proofErr w:type="spellEnd"/>
+      <w:r>
+        <w:t>/local/bin/python2.7'</w:t>
       </w:r>
     </w:p>
     <w:p>
@@ -249,15 +356,27 @@
       <w:pPr>
         <w:widowControl w:val="0"/>
       </w:pPr>
+      <w:proofErr w:type="gramStart"/>
       <w:r>
         <w:t>curl</w:t>
       </w:r>
+      <w:proofErr w:type="gramEnd"/>
+      <w:r>
+        <w:fldChar w:fldCharType="begin"/>
+      </w:r>
+      <w:r>
+        <w:instrText xml:space="preserve"> HYPERLINK "https://bootstrap.pypa.io/get-pip.py" \h </w:instrText>
+      </w:r>
+      <w:r>
+        <w:fldChar w:fldCharType="separate"/>
+      </w:r>
+      <w:r>
+        <w:t xml:space="preserve"> </w:t>
+      </w:r>
+      <w:r>
+        <w:fldChar w:fldCharType="end"/>
+      </w:r>
       <w:hyperlink r:id="rId10">
-        <w:r>
-          <w:t xml:space="preserve"> </w:t>
-        </w:r>
-      </w:hyperlink>
-      <w:hyperlink r:id="rId11">
         <w:r>
           <w:rPr>
             <w:color w:val="1155CC"/>
@@ -274,29 +393,55 @@
       <w:pPr>
         <w:widowControl w:val="0"/>
       </w:pPr>
-      <w:r>
-        <w:t>python get-pip.py</w:t>
-      </w:r>
-    </w:p>
-    <w:p>
-      <w:pPr>
-        <w:widowControl w:val="0"/>
-      </w:pPr>
-      <w:r>
-        <w:t>alias pip=~/usr/local/bin/pip</w:t>
-      </w:r>
-    </w:p>
-    <w:p>
-      <w:pPr>
-        <w:widowControl w:val="0"/>
-      </w:pPr>
-    </w:p>
-    <w:p>
-      <w:pPr>
-        <w:widowControl w:val="0"/>
-      </w:pPr>
-      <w:r>
-        <w:t>Any installed package via pip will now go under your '~/usr/local/lib/python2.7/site-packages' directory.</w:t>
+      <w:proofErr w:type="gramStart"/>
+      <w:r>
+        <w:t>python</w:t>
+      </w:r>
+      <w:proofErr w:type="gramEnd"/>
+      <w:r>
+        <w:t xml:space="preserve"> get-pip.py</w:t>
+      </w:r>
+    </w:p>
+    <w:p>
+      <w:pPr>
+        <w:widowControl w:val="0"/>
+      </w:pPr>
+      <w:proofErr w:type="gramStart"/>
+      <w:r>
+        <w:t>alias</w:t>
+      </w:r>
+      <w:proofErr w:type="gramEnd"/>
+      <w:r>
+        <w:t xml:space="preserve"> pip=~/</w:t>
+      </w:r>
+      <w:proofErr w:type="spellStart"/>
+      <w:r>
+        <w:t>usr</w:t>
+      </w:r>
+      <w:proofErr w:type="spellEnd"/>
+      <w:r>
+        <w:t>/local/bin/pip</w:t>
+      </w:r>
+    </w:p>
+    <w:p>
+      <w:pPr>
+        <w:widowControl w:val="0"/>
+      </w:pPr>
+    </w:p>
+    <w:p>
+      <w:pPr>
+        <w:widowControl w:val="0"/>
+      </w:pPr>
+      <w:r>
+        <w:t>Any installed package via pip will now go under your '~/</w:t>
+      </w:r>
+      <w:proofErr w:type="spellStart"/>
+      <w:r>
+        <w:t>usr</w:t>
+      </w:r>
+      <w:proofErr w:type="spellEnd"/>
+      <w:r>
+        <w:t>/local/lib/python2.7/site-packages' directory.</w:t>
       </w:r>
     </w:p>
     <w:p>
@@ -318,6 +463,119 @@
       </w:pPr>
       <w:r>
         <w:t>Make sure Java JDK 1.7 or higher is installed (</w:t>
+      </w:r>
+      <w:hyperlink r:id="rId11">
+        <w:r>
+          <w:rPr>
+            <w:color w:val="1155CC"/>
+            <w:u w:val="single"/>
+          </w:rPr>
+          <w:t>http://www.oracle.com/technetwork/java/javase/downloads/index.html</w:t>
+        </w:r>
+      </w:hyperlink>
+      <w:r>
+        <w:t>)</w:t>
+      </w:r>
+    </w:p>
+    <w:p>
+      <w:pPr>
+        <w:widowControl w:val="0"/>
+      </w:pPr>
+      <w:proofErr w:type="spellStart"/>
+      <w:r>
+        <w:t>Debian</w:t>
+      </w:r>
+      <w:proofErr w:type="spellEnd"/>
+      <w:r>
+        <w:t>, Ubuntu, etc.:</w:t>
+      </w:r>
+    </w:p>
+    <w:p>
+      <w:pPr>
+        <w:widowControl w:val="0"/>
+      </w:pPr>
+      <w:proofErr w:type="spellStart"/>
+      <w:proofErr w:type="gramStart"/>
+      <w:r>
+        <w:t>sudo</w:t>
+      </w:r>
+      <w:proofErr w:type="spellEnd"/>
+      <w:proofErr w:type="gramEnd"/>
+      <w:r>
+        <w:t xml:space="preserve"> apt-get install openjdk-7-jdk </w:t>
+      </w:r>
+    </w:p>
+    <w:p>
+      <w:pPr>
+        <w:widowControl w:val="0"/>
+      </w:pPr>
+      <w:r>
+        <w:t>Fedora, Oracle Linux, Red Hat Enterprise Linux, etc.:</w:t>
+      </w:r>
+    </w:p>
+    <w:p>
+      <w:pPr>
+        <w:widowControl w:val="0"/>
+      </w:pPr>
+      <w:proofErr w:type="spellStart"/>
+      <w:proofErr w:type="gramStart"/>
+      <w:r>
+        <w:t>su</w:t>
+      </w:r>
+      <w:proofErr w:type="spellEnd"/>
+      <w:proofErr w:type="gramEnd"/>
+      <w:r>
+        <w:t xml:space="preserve"> -c "yum install java-1.7.0-openjdk-devel"</w:t>
+      </w:r>
+    </w:p>
+    <w:p>
+      <w:pPr>
+        <w:widowControl w:val="0"/>
+      </w:pPr>
+    </w:p>
+    <w:p>
+      <w:pPr>
+        <w:widowControl w:val="0"/>
+      </w:pPr>
+      <w:r>
+        <w:rPr>
+          <w:b/>
+          <w:u w:val="single"/>
+        </w:rPr>
+        <w:t>Setup:</w:t>
+      </w:r>
+    </w:p>
+    <w:p>
+      <w:pPr>
+        <w:widowControl w:val="0"/>
+      </w:pPr>
+    </w:p>
+    <w:p>
+      <w:pPr>
+        <w:widowControl w:val="0"/>
+      </w:pPr>
+      <w:r>
+        <w:t xml:space="preserve">We need pip to do the installation of the required dependencies.  </w:t>
+      </w:r>
+      <w:proofErr w:type="gramStart"/>
+      <w:r>
+        <w:t>pip</w:t>
+      </w:r>
+      <w:proofErr w:type="gramEnd"/>
+      <w:r>
+        <w:t xml:space="preserve"> requires </w:t>
+      </w:r>
+      <w:proofErr w:type="spellStart"/>
+      <w:r>
+        <w:t>setuptools</w:t>
+      </w:r>
+      <w:proofErr w:type="spellEnd"/>
+      <w:r>
+        <w:t xml:space="preserve"> and it </w:t>
+      </w:r>
+      <w:r>
+        <w:lastRenderedPageBreak/>
+        <w:t xml:space="preserve">has to be installed first, before pip can run: </w:t>
       </w:r>
       <w:hyperlink r:id="rId12">
         <w:r>
@@ -325,147 +583,85 @@
             <w:color w:val="1155CC"/>
             <w:u w:val="single"/>
           </w:rPr>
-          <w:t>ht</w:t>
-        </w:r>
-        <w:r>
-          <w:rPr>
-            <w:color w:val="1155CC"/>
-            <w:u w:val="single"/>
-          </w:rPr>
-          <w:t>tp://www.oracle.com/technetwork/java/javase/downloads/index.html</w:t>
+          <w:t>http://www.pip-installer.org/en/latest/installing.html</w:t>
         </w:r>
       </w:hyperlink>
       <w:r>
-        <w:t>)</w:t>
-      </w:r>
-    </w:p>
-    <w:p>
-      <w:pPr>
-        <w:widowControl w:val="0"/>
-      </w:pPr>
-      <w:r>
-        <w:t>Debian, Ubuntu, etc.:</w:t>
-      </w:r>
-    </w:p>
-    <w:p>
-      <w:pPr>
-        <w:widowControl w:val="0"/>
-      </w:pPr>
-      <w:r>
-        <w:t xml:space="preserve">sudo apt-get install openjdk-7-jdk </w:t>
-      </w:r>
-    </w:p>
-    <w:p>
-      <w:pPr>
-        <w:widowControl w:val="0"/>
-      </w:pPr>
-      <w:r>
-        <w:t>Fedora, Oracle Linux, Red Hat Enterprise Linux, etc.:</w:t>
-      </w:r>
-    </w:p>
-    <w:p>
-      <w:pPr>
-        <w:widowControl w:val="0"/>
-      </w:pPr>
-      <w:r>
-        <w:t>su -c "yum install java-1.7.0-openjdk-devel"</w:t>
-      </w:r>
-    </w:p>
-    <w:p>
-      <w:pPr>
-        <w:widowControl w:val="0"/>
-      </w:pPr>
-    </w:p>
-    <w:p>
-      <w:pPr>
-        <w:widowControl w:val="0"/>
-      </w:pPr>
-      <w:r>
-        <w:rPr>
-          <w:b/>
-          <w:u w:val="single"/>
-        </w:rPr>
-        <w:t>Setup:</w:t>
-      </w:r>
-    </w:p>
-    <w:p>
-      <w:pPr>
-        <w:widowControl w:val="0"/>
-      </w:pPr>
-    </w:p>
-    <w:p>
-      <w:pPr>
-        <w:widowControl w:val="0"/>
-      </w:pPr>
-      <w:r>
-        <w:t xml:space="preserve">We need pip to do the installation of the required dependencies.  pip requires setuptools and it </w:t>
-      </w:r>
-      <w:r>
-        <w:lastRenderedPageBreak/>
-        <w:t xml:space="preserve">has to be installed first, before pip can run: </w:t>
+        <w:t xml:space="preserve"> </w:t>
+      </w:r>
+    </w:p>
+    <w:p>
+      <w:pPr>
+        <w:widowControl w:val="0"/>
+      </w:pPr>
+    </w:p>
+    <w:p>
+      <w:pPr>
+        <w:widowControl w:val="0"/>
+      </w:pPr>
+      <w:r>
+        <w:t>Checkout MGI repository into ~/Develop/Workspaces</w:t>
+      </w:r>
+    </w:p>
+    <w:p>
+      <w:pPr>
+        <w:widowControl w:val="0"/>
+      </w:pPr>
+    </w:p>
+    <w:p>
+      <w:pPr>
+        <w:widowControl w:val="0"/>
+      </w:pPr>
+      <w:proofErr w:type="gramStart"/>
+      <w:r>
+        <w:t>cd</w:t>
+      </w:r>
+      <w:proofErr w:type="gramEnd"/>
+      <w:r>
+        <w:t xml:space="preserve"> ~/Develop</w:t>
+      </w:r>
+    </w:p>
+    <w:p>
+      <w:pPr>
+        <w:widowControl w:val="0"/>
+      </w:pPr>
+      <w:proofErr w:type="spellStart"/>
+      <w:proofErr w:type="gramStart"/>
+      <w:r>
+        <w:t>mkdir</w:t>
+      </w:r>
+      <w:proofErr w:type="spellEnd"/>
+      <w:proofErr w:type="gramEnd"/>
+      <w:r>
+        <w:t xml:space="preserve"> </w:t>
+      </w:r>
+      <w:proofErr w:type="spellStart"/>
+      <w:r>
+        <w:t>Env</w:t>
+      </w:r>
+      <w:proofErr w:type="spellEnd"/>
+    </w:p>
+    <w:p>
+      <w:pPr>
+        <w:widowControl w:val="0"/>
+      </w:pPr>
+      <w:proofErr w:type="gramStart"/>
+      <w:r>
+        <w:t>pip</w:t>
+      </w:r>
+      <w:proofErr w:type="gramEnd"/>
+      <w:r>
+        <w:t xml:space="preserve"> install </w:t>
+      </w:r>
+      <w:proofErr w:type="spellStart"/>
+      <w:r>
+        <w:t>virtualenvwrapper</w:t>
+      </w:r>
+      <w:proofErr w:type="spellEnd"/>
+      <w:r>
+        <w:t xml:space="preserve">  (</w:t>
       </w:r>
       <w:hyperlink r:id="rId13">
-        <w:r>
-          <w:rPr>
-            <w:color w:val="1155CC"/>
-            <w:u w:val="single"/>
-          </w:rPr>
-          <w:t>http://www.pip-installer.org/en/latest</w:t>
-        </w:r>
-        <w:r>
-          <w:rPr>
-            <w:color w:val="1155CC"/>
-            <w:u w:val="single"/>
-          </w:rPr>
-          <w:t>/installing.html</w:t>
-        </w:r>
-      </w:hyperlink>
-      <w:r>
-        <w:t xml:space="preserve"> </w:t>
-      </w:r>
-    </w:p>
-    <w:p>
-      <w:pPr>
-        <w:widowControl w:val="0"/>
-      </w:pPr>
-    </w:p>
-    <w:p>
-      <w:pPr>
-        <w:widowControl w:val="0"/>
-      </w:pPr>
-      <w:r>
-        <w:t>Checkout MGI repository into ~/Develop/Workspaces</w:t>
-      </w:r>
-    </w:p>
-    <w:p>
-      <w:pPr>
-        <w:widowControl w:val="0"/>
-      </w:pPr>
-    </w:p>
-    <w:p>
-      <w:pPr>
-        <w:widowControl w:val="0"/>
-      </w:pPr>
-      <w:r>
-        <w:t>cd ~/Develop</w:t>
-      </w:r>
-    </w:p>
-    <w:p>
-      <w:pPr>
-        <w:widowControl w:val="0"/>
-      </w:pPr>
-      <w:r>
-        <w:t>mkdir Env</w:t>
-      </w:r>
-    </w:p>
-    <w:p>
-      <w:pPr>
-        <w:widowControl w:val="0"/>
-      </w:pPr>
-      <w:r>
-        <w:t>pip install virtualenvwrapper  (</w:t>
-      </w:r>
-      <w:hyperlink r:id="rId14">
         <w:r>
           <w:rPr>
             <w:color w:val="1155CC"/>
@@ -482,42 +678,70 @@
       <w:pPr>
         <w:widowControl w:val="0"/>
       </w:pPr>
+      <w:proofErr w:type="gramStart"/>
       <w:r>
         <w:t>export</w:t>
       </w:r>
-      <w:r>
-        <w:t xml:space="preserve"> WORKON_HOME=~/Develop/Envs</w:t>
-      </w:r>
-    </w:p>
-    <w:p>
-      <w:pPr>
-        <w:widowControl w:val="0"/>
-      </w:pPr>
-      <w:r>
-        <w:t>mkdir -p $WORKON_HOME</w:t>
-      </w:r>
-    </w:p>
-    <w:p>
-      <w:pPr>
-        <w:widowControl w:val="0"/>
-      </w:pPr>
-      <w:r>
-        <w:t>source ~/usr/local/bin/virtualenvwrapper.sh</w:t>
-      </w:r>
-    </w:p>
-    <w:p>
-      <w:pPr>
-        <w:widowControl w:val="0"/>
-      </w:pPr>
+      <w:proofErr w:type="gramEnd"/>
+      <w:r>
+        <w:t xml:space="preserve"> WORKON_HOME=~/Develop/</w:t>
+      </w:r>
+      <w:proofErr w:type="spellStart"/>
+      <w:r>
+        <w:t>Envs</w:t>
+      </w:r>
+      <w:proofErr w:type="spellEnd"/>
+    </w:p>
+    <w:p>
+      <w:pPr>
+        <w:widowControl w:val="0"/>
+      </w:pPr>
+      <w:proofErr w:type="spellStart"/>
+      <w:proofErr w:type="gramStart"/>
+      <w:r>
+        <w:t>mkdir</w:t>
+      </w:r>
+      <w:proofErr w:type="spellEnd"/>
+      <w:proofErr w:type="gramEnd"/>
+      <w:r>
+        <w:t xml:space="preserve"> -p $WORKON_HOME</w:t>
+      </w:r>
+    </w:p>
+    <w:p>
+      <w:pPr>
+        <w:widowControl w:val="0"/>
+      </w:pPr>
+      <w:proofErr w:type="gramStart"/>
+      <w:r>
+        <w:t>source</w:t>
+      </w:r>
+      <w:proofErr w:type="gramEnd"/>
+      <w:r>
+        <w:t xml:space="preserve"> ~/usr/local/bin/virtualenvwrapper.sh</w:t>
+      </w:r>
+    </w:p>
+    <w:p>
+      <w:pPr>
+        <w:widowControl w:val="0"/>
+      </w:pPr>
+      <w:proofErr w:type="spellStart"/>
+      <w:proofErr w:type="gramStart"/>
       <w:r>
         <w:rPr>
           <w:highlight w:val="white"/>
         </w:rPr>
         <w:t>mkvirtualenv</w:t>
       </w:r>
-      <w:r>
-        <w:t xml:space="preserve"> mgi</w:t>
-      </w:r>
+      <w:proofErr w:type="spellEnd"/>
+      <w:proofErr w:type="gramEnd"/>
+      <w:r>
+        <w:t xml:space="preserve"> </w:t>
+      </w:r>
+      <w:proofErr w:type="spellStart"/>
+      <w:r>
+        <w:t>mgi</w:t>
+      </w:r>
+      <w:proofErr w:type="spellEnd"/>
     </w:p>
     <w:p>
       <w:pPr>
@@ -532,115 +756,254 @@
         <w:rPr>
           <w:b/>
         </w:rPr>
-        <w:t>For MongoDB (in a new terminal):</w:t>
-      </w:r>
-    </w:p>
-    <w:p>
-      <w:pPr>
-        <w:widowControl w:val="0"/>
-      </w:pPr>
-    </w:p>
-    <w:p>
-      <w:pPr>
-        <w:widowControl w:val="0"/>
-      </w:pPr>
-      <w:r>
-        <w:t>cd ~/Develop/Workspaces/mgi/mdcs/</w:t>
-      </w:r>
-    </w:p>
-    <w:p>
-      <w:pPr>
-        <w:widowControl w:val="0"/>
-      </w:pPr>
-    </w:p>
-    <w:p>
-      <w:pPr>
-        <w:widowControl w:val="0"/>
-      </w:pPr>
-      <w:r>
-        <w:t>export WORKON_HOME=~/Develop/Envs</w:t>
-      </w:r>
-    </w:p>
-    <w:p>
-      <w:pPr>
-        <w:widowControl w:val="0"/>
-      </w:pPr>
-      <w:r>
-        <w:t>source ~/usr/local/bin/virtualenvwrapper.sh</w:t>
-      </w:r>
-    </w:p>
-    <w:p>
-      <w:pPr>
-        <w:widowControl w:val="0"/>
-      </w:pPr>
-      <w:r>
-        <w:t>workon mgi</w:t>
-      </w:r>
-    </w:p>
-    <w:p>
-      <w:pPr>
-        <w:widowControl w:val="0"/>
-      </w:pPr>
-    </w:p>
-    <w:p>
-      <w:pPr>
-        <w:widowControl w:val="0"/>
-      </w:pPr>
-      <w:r>
-        <w:t>cd &lt;PROJECT PATH&gt;\mdcs</w:t>
-      </w:r>
-    </w:p>
-    <w:p>
-      <w:pPr>
-        <w:widowControl w:val="0"/>
-      </w:pPr>
-      <w:r>
-        <w:t>mkdir data</w:t>
-      </w:r>
-    </w:p>
-    <w:p>
-      <w:pPr>
-        <w:widowControl w:val="0"/>
-      </w:pPr>
-      <w:r>
-        <w:t>cd data</w:t>
-      </w:r>
-    </w:p>
-    <w:p>
-      <w:pPr>
-        <w:widowControl w:val="0"/>
-      </w:pPr>
-      <w:r>
-        <w:t>mkdir ts</w:t>
-      </w:r>
-    </w:p>
-    <w:p>
-      <w:pPr>
-        <w:widowControl w:val="0"/>
-      </w:pPr>
-      <w:r>
-        <w:t>mkdir db</w:t>
-      </w:r>
-    </w:p>
-    <w:p>
-      <w:pPr>
-        <w:widowControl w:val="0"/>
-      </w:pPr>
-    </w:p>
-    <w:p>
-      <w:pPr>
-        <w:widowControl w:val="0"/>
-      </w:pPr>
-      <w:r>
-        <w:t>Run MongoDB:</w:t>
-      </w:r>
-    </w:p>
-    <w:p>
-      <w:pPr>
-        <w:widowControl w:val="0"/>
-      </w:pPr>
-      <w:r>
-        <w:t>mongod --dbpath data/db/</w:t>
+        <w:t xml:space="preserve">For </w:t>
+      </w:r>
+      <w:proofErr w:type="spellStart"/>
+      <w:r>
+        <w:rPr>
+          <w:b/>
+        </w:rPr>
+        <w:t>MongoDB</w:t>
+      </w:r>
+      <w:proofErr w:type="spellEnd"/>
+      <w:r>
+        <w:rPr>
+          <w:b/>
+        </w:rPr>
+        <w:t xml:space="preserve"> (in a new terminal):</w:t>
+      </w:r>
+    </w:p>
+    <w:p>
+      <w:pPr>
+        <w:widowControl w:val="0"/>
+      </w:pPr>
+    </w:p>
+    <w:p>
+      <w:pPr>
+        <w:widowControl w:val="0"/>
+      </w:pPr>
+      <w:proofErr w:type="gramStart"/>
+      <w:r>
+        <w:t>cd</w:t>
+      </w:r>
+      <w:proofErr w:type="gramEnd"/>
+      <w:r>
+        <w:t xml:space="preserve"> ~/Develop/Workspaces/</w:t>
+      </w:r>
+      <w:proofErr w:type="spellStart"/>
+      <w:r>
+        <w:t>mgi</w:t>
+      </w:r>
+      <w:proofErr w:type="spellEnd"/>
+      <w:r>
+        <w:t>/</w:t>
+      </w:r>
+      <w:proofErr w:type="spellStart"/>
+      <w:r>
+        <w:t>mdcs</w:t>
+      </w:r>
+      <w:proofErr w:type="spellEnd"/>
+      <w:r>
+        <w:t>/</w:t>
+      </w:r>
+    </w:p>
+    <w:p>
+      <w:pPr>
+        <w:widowControl w:val="0"/>
+      </w:pPr>
+    </w:p>
+    <w:p>
+      <w:pPr>
+        <w:widowControl w:val="0"/>
+      </w:pPr>
+      <w:proofErr w:type="gramStart"/>
+      <w:r>
+        <w:t>export</w:t>
+      </w:r>
+      <w:proofErr w:type="gramEnd"/>
+      <w:r>
+        <w:t xml:space="preserve"> WORKON_HOME=~/Develop/</w:t>
+      </w:r>
+      <w:proofErr w:type="spellStart"/>
+      <w:r>
+        <w:t>Envs</w:t>
+      </w:r>
+      <w:proofErr w:type="spellEnd"/>
+    </w:p>
+    <w:p>
+      <w:pPr>
+        <w:widowControl w:val="0"/>
+      </w:pPr>
+      <w:proofErr w:type="gramStart"/>
+      <w:r>
+        <w:t>source</w:t>
+      </w:r>
+      <w:proofErr w:type="gramEnd"/>
+      <w:r>
+        <w:t xml:space="preserve"> ~/usr/local/bin/virtualenvwrapper.sh</w:t>
+      </w:r>
+    </w:p>
+    <w:p>
+      <w:pPr>
+        <w:widowControl w:val="0"/>
+      </w:pPr>
+      <w:proofErr w:type="spellStart"/>
+      <w:proofErr w:type="gramStart"/>
+      <w:r>
+        <w:t>workon</w:t>
+      </w:r>
+      <w:proofErr w:type="spellEnd"/>
+      <w:proofErr w:type="gramEnd"/>
+      <w:r>
+        <w:t xml:space="preserve"> </w:t>
+      </w:r>
+      <w:proofErr w:type="spellStart"/>
+      <w:r>
+        <w:t>mgi</w:t>
+      </w:r>
+      <w:proofErr w:type="spellEnd"/>
+    </w:p>
+    <w:p>
+      <w:pPr>
+        <w:widowControl w:val="0"/>
+      </w:pPr>
+    </w:p>
+    <w:p>
+      <w:pPr>
+        <w:widowControl w:val="0"/>
+      </w:pPr>
+      <w:proofErr w:type="gramStart"/>
+      <w:r>
+        <w:t>cd</w:t>
+      </w:r>
+      <w:proofErr w:type="gramEnd"/>
+      <w:r>
+        <w:t xml:space="preserve"> &lt;PROJECT PATH&gt;\</w:t>
+      </w:r>
+      <w:proofErr w:type="spellStart"/>
+      <w:r>
+        <w:t>mdcs</w:t>
+      </w:r>
+      <w:proofErr w:type="spellEnd"/>
+    </w:p>
+    <w:p>
+      <w:pPr>
+        <w:widowControl w:val="0"/>
+      </w:pPr>
+      <w:proofErr w:type="spellStart"/>
+      <w:proofErr w:type="gramStart"/>
+      <w:r>
+        <w:t>mkdir</w:t>
+      </w:r>
+      <w:proofErr w:type="spellEnd"/>
+      <w:proofErr w:type="gramEnd"/>
+      <w:r>
+        <w:t xml:space="preserve"> data</w:t>
+      </w:r>
+    </w:p>
+    <w:p>
+      <w:pPr>
+        <w:widowControl w:val="0"/>
+      </w:pPr>
+      <w:proofErr w:type="gramStart"/>
+      <w:r>
+        <w:t>cd</w:t>
+      </w:r>
+      <w:proofErr w:type="gramEnd"/>
+      <w:r>
+        <w:t xml:space="preserve"> data</w:t>
+      </w:r>
+    </w:p>
+    <w:p>
+      <w:pPr>
+        <w:widowControl w:val="0"/>
+      </w:pPr>
+      <w:proofErr w:type="spellStart"/>
+      <w:proofErr w:type="gramStart"/>
+      <w:r>
+        <w:t>mkdir</w:t>
+      </w:r>
+      <w:proofErr w:type="spellEnd"/>
+      <w:proofErr w:type="gramEnd"/>
+      <w:r>
+        <w:t xml:space="preserve"> </w:t>
+      </w:r>
+      <w:proofErr w:type="spellStart"/>
+      <w:r>
+        <w:t>ts</w:t>
+      </w:r>
+      <w:proofErr w:type="spellEnd"/>
+    </w:p>
+    <w:p>
+      <w:pPr>
+        <w:widowControl w:val="0"/>
+      </w:pPr>
+      <w:proofErr w:type="spellStart"/>
+      <w:proofErr w:type="gramStart"/>
+      <w:r>
+        <w:t>mkdir</w:t>
+      </w:r>
+      <w:proofErr w:type="spellEnd"/>
+      <w:proofErr w:type="gramEnd"/>
+      <w:r>
+        <w:t xml:space="preserve"> </w:t>
+      </w:r>
+      <w:proofErr w:type="spellStart"/>
+      <w:r>
+        <w:t>db</w:t>
+      </w:r>
+      <w:proofErr w:type="spellEnd"/>
+    </w:p>
+    <w:p>
+      <w:pPr>
+        <w:widowControl w:val="0"/>
+      </w:pPr>
+    </w:p>
+    <w:p>
+      <w:pPr>
+        <w:widowControl w:val="0"/>
+      </w:pPr>
+      <w:r>
+        <w:t xml:space="preserve">Run </w:t>
+      </w:r>
+      <w:proofErr w:type="spellStart"/>
+      <w:r>
+        <w:t>MongoDB</w:t>
+      </w:r>
+      <w:proofErr w:type="spellEnd"/>
+      <w:r>
+        <w:t>:</w:t>
+      </w:r>
+    </w:p>
+    <w:p>
+      <w:pPr>
+        <w:widowControl w:val="0"/>
+      </w:pPr>
+      <w:proofErr w:type="spellStart"/>
+      <w:proofErr w:type="gramStart"/>
+      <w:r>
+        <w:t>mongod</w:t>
+      </w:r>
+      <w:proofErr w:type="spellEnd"/>
+      <w:proofErr w:type="gramEnd"/>
+      <w:r>
+        <w:t xml:space="preserve"> --</w:t>
+      </w:r>
+      <w:proofErr w:type="spellStart"/>
+      <w:r>
+        <w:t>dbpath</w:t>
+      </w:r>
+      <w:proofErr w:type="spellEnd"/>
+      <w:r>
+        <w:t xml:space="preserve"> data/</w:t>
+      </w:r>
+      <w:proofErr w:type="spellStart"/>
+      <w:r>
+        <w:t>db</w:t>
+      </w:r>
+      <w:proofErr w:type="spellEnd"/>
+      <w:r>
+        <w:t>/</w:t>
       </w:r>
     </w:p>
     <w:p>
@@ -668,41 +1031,86 @@
       <w:pPr>
         <w:widowControl w:val="0"/>
       </w:pPr>
-      <w:r>
-        <w:t>cd ~/Develop/Workspaces/mgi/mdcs/</w:t>
-      </w:r>
-    </w:p>
-    <w:p>
-      <w:pPr>
-        <w:widowControl w:val="0"/>
-      </w:pPr>
-    </w:p>
-    <w:p>
-      <w:pPr>
-        <w:widowControl w:val="0"/>
-      </w:pPr>
-      <w:r>
-        <w:t>export WORKON_HOME=~/Develo</w:t>
-      </w:r>
-      <w:r>
-        <w:t>p/Envs</w:t>
-      </w:r>
-    </w:p>
-    <w:p>
-      <w:pPr>
-        <w:widowControl w:val="0"/>
-      </w:pPr>
-      <w:r>
-        <w:t>source ~/usr/local/bin/virtualenvwrapper.sh</w:t>
-      </w:r>
-    </w:p>
-    <w:p>
-      <w:pPr>
-        <w:widowControl w:val="0"/>
-      </w:pPr>
-      <w:r>
-        <w:t>workon mgi</w:t>
-      </w:r>
+      <w:proofErr w:type="gramStart"/>
+      <w:r>
+        <w:t>cd</w:t>
+      </w:r>
+      <w:proofErr w:type="gramEnd"/>
+      <w:r>
+        <w:t xml:space="preserve"> ~/Develop/Workspaces/</w:t>
+      </w:r>
+      <w:proofErr w:type="spellStart"/>
+      <w:r>
+        <w:t>mgi</w:t>
+      </w:r>
+      <w:proofErr w:type="spellEnd"/>
+      <w:r>
+        <w:t>/</w:t>
+      </w:r>
+      <w:proofErr w:type="spellStart"/>
+      <w:r>
+        <w:t>mdcs</w:t>
+      </w:r>
+      <w:proofErr w:type="spellEnd"/>
+      <w:r>
+        <w:t>/</w:t>
+      </w:r>
+    </w:p>
+    <w:p>
+      <w:pPr>
+        <w:widowControl w:val="0"/>
+      </w:pPr>
+    </w:p>
+    <w:p>
+      <w:pPr>
+        <w:widowControl w:val="0"/>
+      </w:pPr>
+      <w:proofErr w:type="gramStart"/>
+      <w:r>
+        <w:t>export</w:t>
+      </w:r>
+      <w:proofErr w:type="gramEnd"/>
+      <w:r>
+        <w:t xml:space="preserve"> WORKON_HOME=~/Develop/</w:t>
+      </w:r>
+      <w:proofErr w:type="spellStart"/>
+      <w:r>
+        <w:t>Envs</w:t>
+      </w:r>
+      <w:proofErr w:type="spellEnd"/>
+    </w:p>
+    <w:p>
+      <w:pPr>
+        <w:widowControl w:val="0"/>
+      </w:pPr>
+      <w:proofErr w:type="gramStart"/>
+      <w:r>
+        <w:t>source</w:t>
+      </w:r>
+      <w:proofErr w:type="gramEnd"/>
+      <w:r>
+        <w:t xml:space="preserve"> ~/usr/local/bin/virtualenvwrapper.sh</w:t>
+      </w:r>
+    </w:p>
+    <w:p>
+      <w:pPr>
+        <w:widowControl w:val="0"/>
+      </w:pPr>
+      <w:proofErr w:type="spellStart"/>
+      <w:proofErr w:type="gramStart"/>
+      <w:r>
+        <w:t>workon</w:t>
+      </w:r>
+      <w:proofErr w:type="spellEnd"/>
+      <w:proofErr w:type="gramEnd"/>
+      <w:r>
+        <w:t xml:space="preserve"> </w:t>
+      </w:r>
+      <w:proofErr w:type="spellStart"/>
+      <w:r>
+        <w:t>mgi</w:t>
+      </w:r>
+      <w:proofErr w:type="spellEnd"/>
     </w:p>
     <w:p>
       <w:pPr>
@@ -734,34 +1142,159 @@
       <w:pPr>
         <w:widowControl w:val="0"/>
       </w:pPr>
-      <w:r>
-        <w:t>cd &lt;PROJECT PATH&gt;/mdcs/rdf</w:t>
-      </w:r>
-    </w:p>
-    <w:p>
-      <w:pPr>
-        <w:widowControl w:val="0"/>
-      </w:pPr>
-      <w:r>
-        <w:t>javac -classpath "lib/*" RdfServe</w:t>
-      </w:r>
-      <w:r>
-        <w:t>r.java SparqlServer.java JenaServers.java</w:t>
-      </w:r>
-    </w:p>
-    <w:p>
-      <w:pPr>
-        <w:widowControl w:val="0"/>
-      </w:pPr>
-      <w:r>
-        <w:t>java -cp ".:lib/*" JenaServers -rdfserver_endpoint 'tcp://127.0.0.1:5555' -sparqlserver_endpoint 'tcp://127.0.0.1:5556' -tdb_directory '/Users/ssy/Develop/Workspaces/mgi/mdcs/data/ts' -</w:t>
-      </w:r>
+      <w:proofErr w:type="gramStart"/>
+      <w:r>
+        <w:t>cd</w:t>
+      </w:r>
+      <w:proofErr w:type="gramEnd"/>
+      <w:r>
+        <w:t xml:space="preserve"> &lt;PROJECT PATH&gt;/</w:t>
+      </w:r>
+      <w:proofErr w:type="spellStart"/>
+      <w:r>
+        <w:t>mdcs</w:t>
+      </w:r>
+      <w:proofErr w:type="spellEnd"/>
+      <w:r>
+        <w:t>/</w:t>
+      </w:r>
+      <w:proofErr w:type="spellStart"/>
+      <w:r>
+        <w:t>rdf</w:t>
+      </w:r>
+      <w:proofErr w:type="spellEnd"/>
+    </w:p>
+    <w:p>
+      <w:pPr>
+        <w:widowControl w:val="0"/>
+      </w:pPr>
+      <w:proofErr w:type="spellStart"/>
+      <w:proofErr w:type="gramStart"/>
+      <w:r>
+        <w:t>javac</w:t>
+      </w:r>
+      <w:proofErr w:type="spellEnd"/>
+      <w:proofErr w:type="gramEnd"/>
+      <w:r>
+        <w:t xml:space="preserve"> -</w:t>
+      </w:r>
+      <w:proofErr w:type="spellStart"/>
+      <w:r>
+        <w:t>classpath</w:t>
+      </w:r>
+      <w:proofErr w:type="spellEnd"/>
+      <w:r>
+        <w:t xml:space="preserve"> "lib/*" RdfServer.java SparqlServer.java JenaServers.java</w:t>
+      </w:r>
+    </w:p>
+    <w:p>
+      <w:pPr>
+        <w:widowControl w:val="0"/>
+      </w:pPr>
+      <w:proofErr w:type="gramStart"/>
+      <w:r>
+        <w:t>java</w:t>
+      </w:r>
+      <w:proofErr w:type="gramEnd"/>
+      <w:r>
+        <w:t xml:space="preserve"> -</w:t>
+      </w:r>
+      <w:proofErr w:type="spellStart"/>
+      <w:r>
+        <w:t>cp</w:t>
+      </w:r>
+      <w:proofErr w:type="spellEnd"/>
+      <w:r>
+        <w:t xml:space="preserve"> ".:lib/*" </w:t>
+      </w:r>
+      <w:proofErr w:type="spellStart"/>
+      <w:r>
+        <w:t>JenaServers</w:t>
+      </w:r>
+      <w:proofErr w:type="spellEnd"/>
+      <w:r>
+        <w:t xml:space="preserve"> -</w:t>
+      </w:r>
+      <w:proofErr w:type="spellStart"/>
+      <w:r>
+        <w:t>rdfserver_endpoint</w:t>
+      </w:r>
+      <w:proofErr w:type="spellEnd"/>
+      <w:r>
+        <w:t xml:space="preserve"> '</w:t>
+      </w:r>
+      <w:proofErr w:type="spellStart"/>
+      <w:r>
+        <w:t>tcp</w:t>
+      </w:r>
+      <w:proofErr w:type="spellEnd"/>
+      <w:r>
+        <w:t>://127.0.0.1:5555' -</w:t>
+      </w:r>
+      <w:proofErr w:type="spellStart"/>
+      <w:r>
+        <w:t>sparqlserver_endpoint</w:t>
+      </w:r>
+      <w:proofErr w:type="spellEnd"/>
+      <w:r>
+        <w:t xml:space="preserve"> '</w:t>
+      </w:r>
+      <w:proofErr w:type="spellStart"/>
+      <w:r>
+        <w:t>tcp</w:t>
+      </w:r>
+      <w:proofErr w:type="spellEnd"/>
+      <w:r>
+        <w:t>://127.0.0.1:5556' -</w:t>
+      </w:r>
+      <w:proofErr w:type="spellStart"/>
+      <w:r>
+        <w:t>tdb_directory</w:t>
+      </w:r>
+      <w:proofErr w:type="spellEnd"/>
+      <w:r>
+        <w:t xml:space="preserve"> '/Users/</w:t>
+      </w:r>
+      <w:proofErr w:type="spellStart"/>
+      <w:r>
+        <w:t>ssy</w:t>
+      </w:r>
+      <w:proofErr w:type="spellEnd"/>
+      <w:r>
+        <w:t>/Develop/Workspaces/</w:t>
+      </w:r>
+      <w:proofErr w:type="spellStart"/>
+      <w:r>
+        <w:t>mgi</w:t>
+      </w:r>
+      <w:proofErr w:type="spellEnd"/>
+      <w:r>
+        <w:t>/</w:t>
+      </w:r>
+      <w:proofErr w:type="spellStart"/>
+      <w:r>
+        <w:t>mdcs</w:t>
+      </w:r>
+      <w:proofErr w:type="spellEnd"/>
+      <w:r>
+        <w:t>/data/</w:t>
+      </w:r>
+      <w:proofErr w:type="spellStart"/>
+      <w:r>
+        <w:t>ts'</w:t>
+      </w:r>
+      <w:proofErr w:type="spellEnd"/>
+      <w:r>
+        <w:t xml:space="preserve"> -</w:t>
+      </w:r>
+      <w:proofErr w:type="spellStart"/>
       <w:r>
         <w:lastRenderedPageBreak/>
-        <w:t>project_uri 'http://www.examp</w:t>
-      </w:r>
-      <w:r>
-        <w:t>le.com/'</w:t>
+        <w:t>project_uri</w:t>
+      </w:r>
+      <w:proofErr w:type="spellEnd"/>
+      <w:r>
+        <w:t xml:space="preserve"> 'http://www.example.com/'</w:t>
       </w:r>
     </w:p>
     <w:p>
@@ -781,21 +1314,137 @@
       <w:pPr>
         <w:widowControl w:val="0"/>
       </w:pPr>
-      <w:r>
-        <w:t>cd &lt;PROJECT PATH&gt;/mdcs/rdf</w:t>
-      </w:r>
-    </w:p>
-    <w:p>
-      <w:pPr>
-        <w:widowControl w:val="0"/>
-      </w:pPr>
-      <w:r>
-        <w:t>java -cp ".:lib/*"</w:t>
-      </w:r>
-      <w:r>
-        <w:t xml:space="preserve"> JenaServers -rdfserver_endpoint 'tcp://127.0.0.1:5555' -sparqlserver_endpoint 'tcp://127.0.0.1:5556' -tdb_directory '/Users/ssy/Develop/Workspaces/mgi/mdcs/data/ts' -project_uri '</w:t>
-      </w:r>
-      <w:hyperlink r:id="rId15">
+      <w:proofErr w:type="gramStart"/>
+      <w:r>
+        <w:t>cd</w:t>
+      </w:r>
+      <w:proofErr w:type="gramEnd"/>
+      <w:r>
+        <w:t xml:space="preserve"> &lt;PROJECT PATH&gt;/</w:t>
+      </w:r>
+      <w:proofErr w:type="spellStart"/>
+      <w:r>
+        <w:t>mdcs</w:t>
+      </w:r>
+      <w:proofErr w:type="spellEnd"/>
+      <w:r>
+        <w:t>/</w:t>
+      </w:r>
+      <w:proofErr w:type="spellStart"/>
+      <w:r>
+        <w:t>rdf</w:t>
+      </w:r>
+      <w:proofErr w:type="spellEnd"/>
+    </w:p>
+    <w:p>
+      <w:pPr>
+        <w:widowControl w:val="0"/>
+      </w:pPr>
+      <w:proofErr w:type="gramStart"/>
+      <w:r>
+        <w:t>java</w:t>
+      </w:r>
+      <w:proofErr w:type="gramEnd"/>
+      <w:r>
+        <w:t xml:space="preserve"> -</w:t>
+      </w:r>
+      <w:proofErr w:type="spellStart"/>
+      <w:r>
+        <w:t>cp</w:t>
+      </w:r>
+      <w:proofErr w:type="spellEnd"/>
+      <w:r>
+        <w:t xml:space="preserve"> ".:lib/*" </w:t>
+      </w:r>
+      <w:proofErr w:type="spellStart"/>
+      <w:r>
+        <w:t>JenaServers</w:t>
+      </w:r>
+      <w:proofErr w:type="spellEnd"/>
+      <w:r>
+        <w:t xml:space="preserve"> -</w:t>
+      </w:r>
+      <w:proofErr w:type="spellStart"/>
+      <w:r>
+        <w:t>rdfserver_endpoint</w:t>
+      </w:r>
+      <w:proofErr w:type="spellEnd"/>
+      <w:r>
+        <w:t xml:space="preserve"> '</w:t>
+      </w:r>
+      <w:proofErr w:type="spellStart"/>
+      <w:r>
+        <w:t>tcp</w:t>
+      </w:r>
+      <w:proofErr w:type="spellEnd"/>
+      <w:r>
+        <w:t>://127.0.0.1:5555' -</w:t>
+      </w:r>
+      <w:proofErr w:type="spellStart"/>
+      <w:r>
+        <w:t>sparqlserver_endpoint</w:t>
+      </w:r>
+      <w:proofErr w:type="spellEnd"/>
+      <w:r>
+        <w:t xml:space="preserve"> '</w:t>
+      </w:r>
+      <w:proofErr w:type="spellStart"/>
+      <w:r>
+        <w:t>tcp</w:t>
+      </w:r>
+      <w:proofErr w:type="spellEnd"/>
+      <w:r>
+        <w:t>://127.0.0.1:5556' -</w:t>
+      </w:r>
+      <w:proofErr w:type="spellStart"/>
+      <w:r>
+        <w:t>tdb_directory</w:t>
+      </w:r>
+      <w:proofErr w:type="spellEnd"/>
+      <w:r>
+        <w:t xml:space="preserve"> '/Users/</w:t>
+      </w:r>
+      <w:proofErr w:type="spellStart"/>
+      <w:r>
+        <w:t>ssy</w:t>
+      </w:r>
+      <w:proofErr w:type="spellEnd"/>
+      <w:r>
+        <w:t>/Develop/Workspaces/</w:t>
+      </w:r>
+      <w:proofErr w:type="spellStart"/>
+      <w:r>
+        <w:t>mgi</w:t>
+      </w:r>
+      <w:proofErr w:type="spellEnd"/>
+      <w:r>
+        <w:t>/</w:t>
+      </w:r>
+      <w:proofErr w:type="spellStart"/>
+      <w:r>
+        <w:t>mdcs</w:t>
+      </w:r>
+      <w:proofErr w:type="spellEnd"/>
+      <w:r>
+        <w:t>/data/</w:t>
+      </w:r>
+      <w:proofErr w:type="spellStart"/>
+      <w:r>
+        <w:t>ts'</w:t>
+      </w:r>
+      <w:proofErr w:type="spellEnd"/>
+      <w:r>
+        <w:t xml:space="preserve"> -</w:t>
+      </w:r>
+      <w:proofErr w:type="spellStart"/>
+      <w:r>
+        <w:t>project_uri</w:t>
+      </w:r>
+      <w:proofErr w:type="spellEnd"/>
+      <w:r>
+        <w:t xml:space="preserve"> '</w:t>
+      </w:r>
+      <w:hyperlink r:id="rId14">
         <w:r>
           <w:rPr>
             <w:color w:val="1155CC"/>
@@ -831,7 +1480,36 @@
         <w:widowControl w:val="0"/>
       </w:pPr>
       <w:r>
-        <w:t>Exception in thread "main" java.lang.UnsupportedClassVersionError: JenaServers : Unsupported major.minor version 52.0</w:t>
+        <w:t xml:space="preserve">Exception in thread "main" </w:t>
+      </w:r>
+      <w:proofErr w:type="spellStart"/>
+      <w:r>
+        <w:t>java.lang.UnsupportedClassVersionError</w:t>
+      </w:r>
+      <w:proofErr w:type="spellEnd"/>
+      <w:r>
+        <w:t xml:space="preserve">: </w:t>
+      </w:r>
+      <w:proofErr w:type="spellStart"/>
+      <w:proofErr w:type="gramStart"/>
+      <w:r>
+        <w:t>JenaServers</w:t>
+      </w:r>
+      <w:proofErr w:type="spellEnd"/>
+      <w:r>
+        <w:t xml:space="preserve"> :</w:t>
+      </w:r>
+      <w:proofErr w:type="gramEnd"/>
+      <w:r>
+        <w:t xml:space="preserve"> Unsupported </w:t>
+      </w:r>
+      <w:proofErr w:type="spellStart"/>
+      <w:r>
+        <w:t>major.minor</w:t>
+      </w:r>
+      <w:proofErr w:type="spellEnd"/>
+      <w:r>
+        <w:t xml:space="preserve"> version 52.0</w:t>
       </w:r>
     </w:p>
     <w:p>
@@ -840,7 +1518,14 @@
       </w:pPr>
       <w:r>
         <w:tab/>
-        <w:t>at java.lang.ClassLoader.defineClass1(Native Method)</w:t>
+      </w:r>
+      <w:proofErr w:type="gramStart"/>
+      <w:r>
+        <w:t>at</w:t>
+      </w:r>
+      <w:proofErr w:type="gramEnd"/>
+      <w:r>
+        <w:t xml:space="preserve"> java.lang.ClassLoader.defineClass1(Native Method)</w:t>
       </w:r>
     </w:p>
     <w:p>
@@ -849,7 +1534,22 @@
       </w:pPr>
       <w:r>
         <w:tab/>
-        <w:t>at java.lang.ClassLoader.defineClass(ClassLoader.java:634)</w:t>
+      </w:r>
+      <w:proofErr w:type="gramStart"/>
+      <w:r>
+        <w:t>at</w:t>
+      </w:r>
+      <w:proofErr w:type="gramEnd"/>
+      <w:r>
+        <w:t xml:space="preserve"> </w:t>
+      </w:r>
+      <w:proofErr w:type="spellStart"/>
+      <w:r>
+        <w:t>java.lang.ClassLoader.defineClass</w:t>
+      </w:r>
+      <w:proofErr w:type="spellEnd"/>
+      <w:r>
+        <w:t>(ClassLoader.java:634)</w:t>
       </w:r>
     </w:p>
     <w:p>
@@ -858,7 +1558,14 @@
       </w:pPr>
       <w:r>
         <w:tab/>
-        <w:t>at java.security.SecureClassLoader.defineClass(SecureClassLoader.java:142)</w:t>
+      </w:r>
+      <w:proofErr w:type="gramStart"/>
+      <w:r>
+        <w:t>at</w:t>
+      </w:r>
+      <w:proofErr w:type="gramEnd"/>
+      <w:r>
+        <w:t xml:space="preserve"> java.security.SecureClassLoader.defineClass(SecureClassLoader.java:142)</w:t>
       </w:r>
     </w:p>
     <w:p>
@@ -867,7 +1574,22 @@
       </w:pPr>
       <w:r>
         <w:tab/>
-        <w:t>at java.net.URLClassLoader.defineClass(URLClassLoader.java:277)</w:t>
+      </w:r>
+      <w:proofErr w:type="gramStart"/>
+      <w:r>
+        <w:t>at</w:t>
+      </w:r>
+      <w:proofErr w:type="gramEnd"/>
+      <w:r>
+        <w:t xml:space="preserve"> </w:t>
+      </w:r>
+      <w:proofErr w:type="spellStart"/>
+      <w:r>
+        <w:t>java.net.URLClassLoader.defineClass</w:t>
+      </w:r>
+      <w:proofErr w:type="spellEnd"/>
+      <w:r>
+        <w:t>(URLClassLoader.java:277)</w:t>
       </w:r>
     </w:p>
     <w:p>
@@ -876,10 +1598,14 @@
       </w:pPr>
       <w:r>
         <w:tab/>
-        <w:t>at java.net.URLClassLoader.access$000(URLClassLoader.j</w:t>
-      </w:r>
-      <w:r>
-        <w:t>ava:73)</w:t>
+      </w:r>
+      <w:proofErr w:type="gramStart"/>
+      <w:r>
+        <w:t>at</w:t>
+      </w:r>
+      <w:proofErr w:type="gramEnd"/>
+      <w:r>
+        <w:t xml:space="preserve"> java.net.URLClassLoader.access$000(URLClassLoader.java:73)</w:t>
       </w:r>
     </w:p>
     <w:p>
@@ -888,7 +1614,14 @@
       </w:pPr>
       <w:r>
         <w:tab/>
-        <w:t>at java.net.URLClassLoader$1.run(URLClassLoader.java:212)</w:t>
+      </w:r>
+      <w:proofErr w:type="gramStart"/>
+      <w:r>
+        <w:t>at</w:t>
+      </w:r>
+      <w:proofErr w:type="gramEnd"/>
+      <w:r>
+        <w:t xml:space="preserve"> java.net.URLClassLoader$1.run(URLClassLoader.java:212)</w:t>
       </w:r>
     </w:p>
     <w:p>
@@ -897,7 +1630,22 @@
       </w:pPr>
       <w:r>
         <w:tab/>
-        <w:t>at java.security.AccessController.doPrivileged(Native Method)</w:t>
+      </w:r>
+      <w:proofErr w:type="gramStart"/>
+      <w:r>
+        <w:t>at</w:t>
+      </w:r>
+      <w:proofErr w:type="gramEnd"/>
+      <w:r>
+        <w:t xml:space="preserve"> </w:t>
+      </w:r>
+      <w:proofErr w:type="spellStart"/>
+      <w:r>
+        <w:t>java.security.AccessController.doPrivileged</w:t>
+      </w:r>
+      <w:proofErr w:type="spellEnd"/>
+      <w:r>
+        <w:t>(Native Method)</w:t>
       </w:r>
     </w:p>
     <w:p>
@@ -906,7 +1654,22 @@
       </w:pPr>
       <w:r>
         <w:tab/>
-        <w:t>at java.net.URLClassLoader.findClass(URLClassLoader.java:205)</w:t>
+      </w:r>
+      <w:proofErr w:type="gramStart"/>
+      <w:r>
+        <w:t>at</w:t>
+      </w:r>
+      <w:proofErr w:type="gramEnd"/>
+      <w:r>
+        <w:t xml:space="preserve"> </w:t>
+      </w:r>
+      <w:proofErr w:type="spellStart"/>
+      <w:r>
+        <w:t>java.net.URLClassLoader.findClass</w:t>
+      </w:r>
+      <w:proofErr w:type="spellEnd"/>
+      <w:r>
+        <w:t>(URLClassLoader.java:205)</w:t>
       </w:r>
     </w:p>
     <w:p>
@@ -915,7 +1678,22 @@
       </w:pPr>
       <w:r>
         <w:tab/>
-        <w:t>at java.lang.ClassLoader.loadClass(ClassLoader.java:321)</w:t>
+      </w:r>
+      <w:proofErr w:type="gramStart"/>
+      <w:r>
+        <w:t>at</w:t>
+      </w:r>
+      <w:proofErr w:type="gramEnd"/>
+      <w:r>
+        <w:t xml:space="preserve"> </w:t>
+      </w:r>
+      <w:proofErr w:type="spellStart"/>
+      <w:r>
+        <w:t>java.lang.ClassLoader.loadClass</w:t>
+      </w:r>
+      <w:proofErr w:type="spellEnd"/>
+      <w:r>
+        <w:t>(ClassLoader.java:321)</w:t>
       </w:r>
     </w:p>
     <w:p>
@@ -924,10 +1702,22 @@
       </w:pPr>
       <w:r>
         <w:tab/>
-        <w:t>at s</w:t>
-      </w:r>
-      <w:r>
-        <w:t>un.misc.Launcher$AppClassLoader.loadClass(Launcher.java:294)</w:t>
+      </w:r>
+      <w:proofErr w:type="gramStart"/>
+      <w:r>
+        <w:t>at</w:t>
+      </w:r>
+      <w:proofErr w:type="gramEnd"/>
+      <w:r>
+        <w:t xml:space="preserve"> </w:t>
+      </w:r>
+      <w:proofErr w:type="spellStart"/>
+      <w:r>
+        <w:t>sun.misc.Launcher$AppClassLoader.loadClass</w:t>
+      </w:r>
+      <w:proofErr w:type="spellEnd"/>
+      <w:r>
+        <w:t>(Launcher.java:294)</w:t>
       </w:r>
     </w:p>
     <w:p>
@@ -936,15 +1726,38 @@
       </w:pPr>
       <w:r>
         <w:tab/>
-        <w:t>at java.lang.ClassLoader.loadClass(ClassLoader.java:266)</w:t>
-      </w:r>
-    </w:p>
-    <w:p>
-      <w:pPr>
-        <w:widowControl w:val="0"/>
-      </w:pPr>
-      <w:r>
-        <w:t>Could not find the main class: JenaServers. Program will exit.</w:t>
+      </w:r>
+      <w:proofErr w:type="gramStart"/>
+      <w:r>
+        <w:t>at</w:t>
+      </w:r>
+      <w:proofErr w:type="gramEnd"/>
+      <w:r>
+        <w:t xml:space="preserve"> </w:t>
+      </w:r>
+      <w:proofErr w:type="spellStart"/>
+      <w:r>
+        <w:t>java.lang.ClassLoader.loadClass</w:t>
+      </w:r>
+      <w:proofErr w:type="spellEnd"/>
+      <w:r>
+        <w:t>(ClassLoader.java:266)</w:t>
+      </w:r>
+    </w:p>
+    <w:p>
+      <w:pPr>
+        <w:widowControl w:val="0"/>
+      </w:pPr>
+      <w:r>
+        <w:t xml:space="preserve">Could not find the main class: </w:t>
+      </w:r>
+      <w:proofErr w:type="spellStart"/>
+      <w:r>
+        <w:t>JenaServers</w:t>
+      </w:r>
+      <w:proofErr w:type="spellEnd"/>
+      <w:r>
+        <w:t>. Program will exit.</w:t>
       </w:r>
     </w:p>
     <w:p>
@@ -964,12 +1777,77 @@
       <w:pPr>
         <w:widowControl w:val="0"/>
       </w:pPr>
-      <w:r>
-        <w:t>sh fuseki-server --loc=/Users/ssy/Develop/Workaces/m</w:t>
-      </w:r>
-      <w:r>
-        <w:t>gi2/mgi/mdcs/data/ts /ts</w:t>
-      </w:r>
+      <w:proofErr w:type="spellStart"/>
+      <w:proofErr w:type="gramStart"/>
+      <w:r>
+        <w:t>sh</w:t>
+      </w:r>
+      <w:proofErr w:type="spellEnd"/>
+      <w:proofErr w:type="gramEnd"/>
+      <w:r>
+        <w:t xml:space="preserve"> </w:t>
+      </w:r>
+      <w:proofErr w:type="spellStart"/>
+      <w:r>
+        <w:t>fuseki</w:t>
+      </w:r>
+      <w:proofErr w:type="spellEnd"/>
+      <w:r>
+        <w:t>-server --</w:t>
+      </w:r>
+      <w:proofErr w:type="spellStart"/>
+      <w:r>
+        <w:t>loc</w:t>
+      </w:r>
+      <w:proofErr w:type="spellEnd"/>
+      <w:r>
+        <w:t>=/Users/</w:t>
+      </w:r>
+      <w:proofErr w:type="spellStart"/>
+      <w:r>
+        <w:t>ssy</w:t>
+      </w:r>
+      <w:proofErr w:type="spellEnd"/>
+      <w:r>
+        <w:t>/Develop/</w:t>
+      </w:r>
+      <w:proofErr w:type="spellStart"/>
+      <w:r>
+        <w:t>Workaces</w:t>
+      </w:r>
+      <w:proofErr w:type="spellEnd"/>
+      <w:r>
+        <w:t>/mgi2/</w:t>
+      </w:r>
+      <w:proofErr w:type="spellStart"/>
+      <w:r>
+        <w:t>mgi</w:t>
+      </w:r>
+      <w:proofErr w:type="spellEnd"/>
+      <w:r>
+        <w:t>/</w:t>
+      </w:r>
+      <w:proofErr w:type="spellStart"/>
+      <w:r>
+        <w:t>mdcs</w:t>
+      </w:r>
+      <w:proofErr w:type="spellEnd"/>
+      <w:r>
+        <w:t>/data/</w:t>
+      </w:r>
+      <w:proofErr w:type="spellStart"/>
+      <w:r>
+        <w:t>ts</w:t>
+      </w:r>
+      <w:proofErr w:type="spellEnd"/>
+      <w:r>
+        <w:t xml:space="preserve"> /</w:t>
+      </w:r>
+      <w:proofErr w:type="spellStart"/>
+      <w:r>
+        <w:t>ts</w:t>
+      </w:r>
+      <w:proofErr w:type="spellEnd"/>
     </w:p>
     <w:p>
       <w:pPr>
@@ -984,64 +1862,136 @@
         <w:rPr>
           <w:b/>
         </w:rPr>
-        <w:t>For Django (in a new terminal):</w:t>
-      </w:r>
-    </w:p>
-    <w:p>
-      <w:pPr>
-        <w:widowControl w:val="0"/>
-      </w:pPr>
-    </w:p>
-    <w:p>
-      <w:pPr>
-        <w:widowControl w:val="0"/>
-      </w:pPr>
-      <w:r>
-        <w:t>cd ~/Develop/Workspaces/mgi/mdcs</w:t>
-      </w:r>
-    </w:p>
-    <w:p>
-      <w:pPr>
-        <w:widowControl w:val="0"/>
-      </w:pPr>
-    </w:p>
-    <w:p>
-      <w:pPr>
-        <w:widowControl w:val="0"/>
-      </w:pPr>
-      <w:r>
-        <w:t>export WORKON_HOME=~/Develop/Envs</w:t>
-      </w:r>
-    </w:p>
-    <w:p>
-      <w:pPr>
-        <w:widowControl w:val="0"/>
-      </w:pPr>
-      <w:r>
-        <w:t>source ~/usr/local/bin/virtualenvwrapper.sh</w:t>
-      </w:r>
-    </w:p>
-    <w:p>
-      <w:pPr>
-        <w:widowControl w:val="0"/>
-      </w:pPr>
-      <w:r>
-        <w:t>workon mgi</w:t>
-      </w:r>
-    </w:p>
-    <w:p>
-      <w:pPr>
-        <w:widowControl w:val="0"/>
-      </w:pPr>
-    </w:p>
-    <w:p>
-      <w:pPr>
-        <w:widowControl w:val="0"/>
-      </w:pPr>
-      <w:r>
-        <w:t>pip install Django (</w:t>
-      </w:r>
-      <w:hyperlink r:id="rId16">
+        <w:t xml:space="preserve">For </w:t>
+      </w:r>
+      <w:proofErr w:type="spellStart"/>
+      <w:r>
+        <w:rPr>
+          <w:b/>
+        </w:rPr>
+        <w:t>Django</w:t>
+      </w:r>
+      <w:proofErr w:type="spellEnd"/>
+      <w:r>
+        <w:rPr>
+          <w:b/>
+        </w:rPr>
+        <w:t xml:space="preserve"> (in a new terminal):</w:t>
+      </w:r>
+    </w:p>
+    <w:p>
+      <w:pPr>
+        <w:widowControl w:val="0"/>
+      </w:pPr>
+    </w:p>
+    <w:p>
+      <w:pPr>
+        <w:widowControl w:val="0"/>
+      </w:pPr>
+      <w:proofErr w:type="gramStart"/>
+      <w:r>
+        <w:t>cd</w:t>
+      </w:r>
+      <w:proofErr w:type="gramEnd"/>
+      <w:r>
+        <w:t xml:space="preserve"> ~/Develop/Workspaces/</w:t>
+      </w:r>
+      <w:proofErr w:type="spellStart"/>
+      <w:r>
+        <w:t>mgi</w:t>
+      </w:r>
+      <w:proofErr w:type="spellEnd"/>
+      <w:r>
+        <w:t>/</w:t>
+      </w:r>
+      <w:proofErr w:type="spellStart"/>
+      <w:r>
+        <w:t>mdcs</w:t>
+      </w:r>
+      <w:proofErr w:type="spellEnd"/>
+    </w:p>
+    <w:p>
+      <w:pPr>
+        <w:widowControl w:val="0"/>
+      </w:pPr>
+    </w:p>
+    <w:p>
+      <w:pPr>
+        <w:widowControl w:val="0"/>
+      </w:pPr>
+      <w:proofErr w:type="gramStart"/>
+      <w:r>
+        <w:t>export</w:t>
+      </w:r>
+      <w:proofErr w:type="gramEnd"/>
+      <w:r>
+        <w:t xml:space="preserve"> WORKON_HOME=~/Develop/</w:t>
+      </w:r>
+      <w:proofErr w:type="spellStart"/>
+      <w:r>
+        <w:t>Envs</w:t>
+      </w:r>
+      <w:proofErr w:type="spellEnd"/>
+    </w:p>
+    <w:p>
+      <w:pPr>
+        <w:widowControl w:val="0"/>
+      </w:pPr>
+      <w:proofErr w:type="gramStart"/>
+      <w:r>
+        <w:t>source</w:t>
+      </w:r>
+      <w:proofErr w:type="gramEnd"/>
+      <w:r>
+        <w:t xml:space="preserve"> ~/usr/local/bin/virtualenvwrapper.sh</w:t>
+      </w:r>
+    </w:p>
+    <w:p>
+      <w:pPr>
+        <w:widowControl w:val="0"/>
+      </w:pPr>
+      <w:proofErr w:type="spellStart"/>
+      <w:proofErr w:type="gramStart"/>
+      <w:r>
+        <w:t>workon</w:t>
+      </w:r>
+      <w:proofErr w:type="spellEnd"/>
+      <w:proofErr w:type="gramEnd"/>
+      <w:r>
+        <w:t xml:space="preserve"> </w:t>
+      </w:r>
+      <w:proofErr w:type="spellStart"/>
+      <w:r>
+        <w:t>mgi</w:t>
+      </w:r>
+      <w:proofErr w:type="spellEnd"/>
+    </w:p>
+    <w:p>
+      <w:pPr>
+        <w:widowControl w:val="0"/>
+      </w:pPr>
+    </w:p>
+    <w:p>
+      <w:pPr>
+        <w:widowControl w:val="0"/>
+      </w:pPr>
+      <w:proofErr w:type="gramStart"/>
+      <w:r>
+        <w:t>pip</w:t>
+      </w:r>
+      <w:proofErr w:type="gramEnd"/>
+      <w:r>
+        <w:t xml:space="preserve"> install </w:t>
+      </w:r>
+      <w:proofErr w:type="spellStart"/>
+      <w:r>
+        <w:t>Django</w:t>
+      </w:r>
+      <w:proofErr w:type="spellEnd"/>
+      <w:r>
+        <w:t xml:space="preserve"> (</w:t>
+      </w:r>
+      <w:hyperlink r:id="rId15">
         <w:r>
           <w:rPr>
             <w:color w:val="1155CC"/>
@@ -1058,23 +2008,29 @@
       <w:pPr>
         <w:widowControl w:val="0"/>
       </w:pPr>
-      <w:r>
-        <w:t>pip install mongoengine (</w:t>
-      </w:r>
-      <w:hyperlink r:id="rId17">
+      <w:proofErr w:type="gramStart"/>
+      <w:r>
+        <w:t>pip</w:t>
+      </w:r>
+      <w:proofErr w:type="gramEnd"/>
+      <w:r>
+        <w:t xml:space="preserve"> install </w:t>
+      </w:r>
+      <w:proofErr w:type="spellStart"/>
+      <w:r>
+        <w:t>mongoengine</w:t>
+      </w:r>
+      <w:proofErr w:type="spellEnd"/>
+      <w:r>
+        <w:t xml:space="preserve"> (</w:t>
+      </w:r>
+      <w:hyperlink r:id="rId16">
         <w:r>
           <w:rPr>
             <w:color w:val="1155CC"/>
             <w:u w:val="single"/>
           </w:rPr>
-          <w:t>http://docs.mongoengine.org/guide/i</w:t>
-        </w:r>
-        <w:r>
-          <w:rPr>
-            <w:color w:val="1155CC"/>
-            <w:u w:val="single"/>
-          </w:rPr>
-          <w:t>nstalling.html</w:t>
+          <w:t>http://docs.mongoengine.org/guide/installing.html</w:t>
         </w:r>
       </w:hyperlink>
       <w:r>
@@ -1085,10 +2041,23 @@
       <w:pPr>
         <w:widowControl w:val="0"/>
       </w:pPr>
-      <w:r>
-        <w:t>pip install django-auth-ldap (</w:t>
-      </w:r>
-      <w:hyperlink r:id="rId18">
+      <w:proofErr w:type="gramStart"/>
+      <w:r>
+        <w:t>pip</w:t>
+      </w:r>
+      <w:proofErr w:type="gramEnd"/>
+      <w:r>
+        <w:t xml:space="preserve"> install </w:t>
+      </w:r>
+      <w:proofErr w:type="spellStart"/>
+      <w:r>
+        <w:t>django-auth-ldap</w:t>
+      </w:r>
+      <w:proofErr w:type="spellEnd"/>
+      <w:r>
+        <w:t xml:space="preserve"> (</w:t>
+      </w:r>
+      <w:hyperlink r:id="rId17">
         <w:r>
           <w:rPr>
             <w:u w:val="single"/>
@@ -1102,12 +2071,107 @@
     </w:p>
     <w:p>
       <w:pPr>
-        <w:widowControl w:val="0"/>
-      </w:pPr>
-      <w:r>
-        <w:t>pip install django-dajax (</w:t>
-      </w:r>
-      <w:hyperlink r:id="rId19">
+        <w:shd w:val="clear" w:color="auto" w:fill="EEEEEE"/>
+        <w:tabs>
+          <w:tab w:val="left" w:pos="916"/>
+          <w:tab w:val="left" w:pos="1832"/>
+          <w:tab w:val="left" w:pos="2748"/>
+          <w:tab w:val="left" w:pos="3664"/>
+          <w:tab w:val="left" w:pos="4580"/>
+          <w:tab w:val="left" w:pos="5496"/>
+          <w:tab w:val="left" w:pos="6412"/>
+          <w:tab w:val="left" w:pos="7328"/>
+          <w:tab w:val="left" w:pos="8244"/>
+          <w:tab w:val="left" w:pos="9160"/>
+          <w:tab w:val="left" w:pos="10076"/>
+          <w:tab w:val="left" w:pos="10992"/>
+          <w:tab w:val="left" w:pos="11908"/>
+          <w:tab w:val="left" w:pos="12824"/>
+          <w:tab w:val="left" w:pos="13740"/>
+          <w:tab w:val="left" w:pos="14656"/>
+        </w:tabs>
+        <w:spacing w:line="240" w:lineRule="auto"/>
+        <w:rPr>
+          <w:rFonts w:ascii="Consolas" w:eastAsia="Times New Roman" w:hAnsi="Consolas" w:cs="Consolas"/>
+          <w:color w:val="393318"/>
+          <w:sz w:val="20"/>
+        </w:rPr>
+      </w:pPr>
+      <w:proofErr w:type="spellStart"/>
+      <w:proofErr w:type="gramStart"/>
+      <w:r>
+        <w:rPr>
+          <w:rFonts w:ascii="Consolas" w:eastAsia="Times New Roman" w:hAnsi="Consolas" w:cs="Consolas"/>
+          <w:sz w:val="20"/>
+          <w:bdr w:val="none" w:sz="0" w:space="0" w:color="auto" w:frame="1"/>
+          <w:shd w:val="clear" w:color="auto" w:fill="EEEEEE"/>
+        </w:rPr>
+        <w:t>sudo</w:t>
+      </w:r>
+      <w:proofErr w:type="spellEnd"/>
+      <w:proofErr w:type="gramEnd"/>
+      <w:r>
+        <w:rPr>
+          <w:rFonts w:ascii="Consolas" w:eastAsia="Times New Roman" w:hAnsi="Consolas" w:cs="Consolas"/>
+          <w:sz w:val="20"/>
+          <w:bdr w:val="none" w:sz="0" w:space="0" w:color="auto" w:frame="1"/>
+          <w:shd w:val="clear" w:color="auto" w:fill="EEEEEE"/>
+        </w:rPr>
+        <w:t xml:space="preserve"> apt-get install libsasl2-dev python-</w:t>
+      </w:r>
+      <w:proofErr w:type="spellStart"/>
+      <w:r>
+        <w:rPr>
+          <w:rFonts w:ascii="Consolas" w:eastAsia="Times New Roman" w:hAnsi="Consolas" w:cs="Consolas"/>
+          <w:sz w:val="20"/>
+          <w:bdr w:val="none" w:sz="0" w:space="0" w:color="auto" w:frame="1"/>
+          <w:shd w:val="clear" w:color="auto" w:fill="EEEEEE"/>
+        </w:rPr>
+        <w:t>dev</w:t>
+      </w:r>
+      <w:proofErr w:type="spellEnd"/>
+      <w:r>
+        <w:rPr>
+          <w:rFonts w:ascii="Consolas" w:eastAsia="Times New Roman" w:hAnsi="Consolas" w:cs="Consolas"/>
+          <w:sz w:val="20"/>
+          <w:bdr w:val="none" w:sz="0" w:space="0" w:color="auto" w:frame="1"/>
+          <w:shd w:val="clear" w:color="auto" w:fill="EEEEEE"/>
+        </w:rPr>
+        <w:t xml:space="preserve"> libldap2-dev </w:t>
+      </w:r>
+      <w:proofErr w:type="spellStart"/>
+      <w:r>
+        <w:rPr>
+          <w:rFonts w:ascii="Consolas" w:eastAsia="Times New Roman" w:hAnsi="Consolas" w:cs="Consolas"/>
+          <w:sz w:val="20"/>
+          <w:bdr w:val="none" w:sz="0" w:space="0" w:color="auto" w:frame="1"/>
+          <w:shd w:val="clear" w:color="auto" w:fill="EEEEEE"/>
+        </w:rPr>
+        <w:t>libssl-dev</w:t>
+      </w:r>
+      <w:proofErr w:type="spellEnd"/>
+    </w:p>
+    <w:p>
+      <w:pPr>
+        <w:widowControl w:val="0"/>
+      </w:pPr>
+      <w:proofErr w:type="gramStart"/>
+      <w:r>
+        <w:t>pip</w:t>
+      </w:r>
+      <w:proofErr w:type="gramEnd"/>
+      <w:r>
+        <w:t xml:space="preserve"> install </w:t>
+      </w:r>
+      <w:proofErr w:type="spellStart"/>
+      <w:r>
+        <w:t>django-dajax</w:t>
+      </w:r>
+      <w:proofErr w:type="spellEnd"/>
+      <w:r>
+        <w:t xml:space="preserve"> (</w:t>
+      </w:r>
+      <w:hyperlink r:id="rId18">
         <w:r>
           <w:rPr>
             <w:color w:val="1155CC"/>
@@ -1124,31 +2188,50 @@
       <w:pPr>
         <w:widowControl w:val="0"/>
       </w:pPr>
-      <w:r>
-        <w:t>pip install xlrd (needed for Microsoft Excel to HDF5 translation/mapping)</w:t>
-      </w:r>
-    </w:p>
-    <w:p>
-      <w:pPr>
-        <w:widowControl w:val="0"/>
-      </w:pPr>
-      <w:r>
-        <w:t>pip install xmltodict (</w:t>
-      </w:r>
-      <w:hyperlink r:id="rId20">
+      <w:proofErr w:type="gramStart"/>
+      <w:r>
+        <w:t>pip</w:t>
+      </w:r>
+      <w:proofErr w:type="gramEnd"/>
+      <w:r>
+        <w:t xml:space="preserve"> install </w:t>
+      </w:r>
+      <w:proofErr w:type="spellStart"/>
+      <w:r>
+        <w:t>xlrd</w:t>
+      </w:r>
+      <w:proofErr w:type="spellEnd"/>
+      <w:r>
+        <w:t xml:space="preserve"> (needed for Microsoft Excel to HDF5 translation/mapping)</w:t>
+      </w:r>
+    </w:p>
+    <w:p>
+      <w:pPr>
+        <w:widowControl w:val="0"/>
+      </w:pPr>
+      <w:proofErr w:type="gramStart"/>
+      <w:r>
+        <w:t>pip</w:t>
+      </w:r>
+      <w:proofErr w:type="gramEnd"/>
+      <w:r>
+        <w:t xml:space="preserve"> install </w:t>
+      </w:r>
+      <w:proofErr w:type="spellStart"/>
+      <w:r>
+        <w:t>xmltodict</w:t>
+      </w:r>
+      <w:proofErr w:type="spellEnd"/>
+      <w:r>
+        <w:t xml:space="preserve"> (</w:t>
+      </w:r>
+      <w:hyperlink r:id="rId19">
         <w:r>
           <w:rPr>
             <w:color w:val="1155CC"/>
             <w:u w:val="single"/>
           </w:rPr>
-          <w:t>https://github.com/martinble</w:t>
-        </w:r>
-        <w:r>
-          <w:rPr>
-            <w:color w:val="1155CC"/>
-            <w:u w:val="single"/>
-          </w:rPr>
-          <w:t>ch/xmltodict</w:t>
+          <w:t>https://github.com/martinblech/xmltodict</w:t>
         </w:r>
       </w:hyperlink>
       <w:r>
@@ -1159,10 +2242,23 @@
       <w:pPr>
         <w:widowControl w:val="0"/>
       </w:pPr>
-      <w:r>
-        <w:t>pip install pyzmq (</w:t>
-      </w:r>
-      <w:hyperlink r:id="rId21">
+      <w:proofErr w:type="gramStart"/>
+      <w:r>
+        <w:t>pip</w:t>
+      </w:r>
+      <w:proofErr w:type="gramEnd"/>
+      <w:r>
+        <w:t xml:space="preserve"> install </w:t>
+      </w:r>
+      <w:proofErr w:type="spellStart"/>
+      <w:r>
+        <w:t>pyzmq</w:t>
+      </w:r>
+      <w:proofErr w:type="spellEnd"/>
+      <w:r>
+        <w:t xml:space="preserve"> (</w:t>
+      </w:r>
+      <w:hyperlink r:id="rId20">
         <w:r>
           <w:rPr>
             <w:u w:val="single"/>
@@ -1178,10 +2274,24 @@
       <w:pPr>
         <w:widowControl w:val="0"/>
       </w:pPr>
-      <w:r>
-        <w:t>pip install lxml (</w:t>
-      </w:r>
-      <w:hyperlink r:id="rId22">
+      <w:proofErr w:type="gramStart"/>
+      <w:r>
+        <w:lastRenderedPageBreak/>
+        <w:t>pip</w:t>
+      </w:r>
+      <w:proofErr w:type="gramEnd"/>
+      <w:r>
+        <w:t xml:space="preserve"> install </w:t>
+      </w:r>
+      <w:proofErr w:type="spellStart"/>
+      <w:r>
+        <w:t>lxml</w:t>
+      </w:r>
+      <w:proofErr w:type="spellEnd"/>
+      <w:r>
+        <w:t xml:space="preserve"> (</w:t>
+      </w:r>
+      <w:hyperlink r:id="rId21">
         <w:r>
           <w:rPr>
             <w:u w:val="single"/>
@@ -1197,14 +2307,35 @@
       <w:pPr>
         <w:widowControl w:val="0"/>
       </w:pPr>
+      <w:proofErr w:type="gramStart"/>
       <w:r>
         <w:rPr>
           <w:color w:val="auto"/>
         </w:rPr>
-        <w:lastRenderedPageBreak/>
-        <w:t>pip install python-dateutil (</w:t>
-      </w:r>
-      <w:hyperlink r:id="rId23" w:history="1">
+        <w:t>pip</w:t>
+      </w:r>
+      <w:proofErr w:type="gramEnd"/>
+      <w:r>
+        <w:rPr>
+          <w:color w:val="auto"/>
+        </w:rPr>
+        <w:t xml:space="preserve"> install python-</w:t>
+      </w:r>
+      <w:proofErr w:type="spellStart"/>
+      <w:r>
+        <w:rPr>
+          <w:color w:val="auto"/>
+        </w:rPr>
+        <w:t>dateutil</w:t>
+      </w:r>
+      <w:proofErr w:type="spellEnd"/>
+      <w:r>
+        <w:rPr>
+          <w:color w:val="auto"/>
+        </w:rPr>
+        <w:t xml:space="preserve"> (</w:t>
+      </w:r>
+      <w:hyperlink r:id="rId22" w:history="1">
         <w:r>
           <w:rPr>
             <w:rStyle w:val="Hyperlink"/>
@@ -1218,17 +2349,28 @@
         </w:rPr>
         <w:t>)</w:t>
       </w:r>
-      <w:bookmarkStart w:id="0" w:name="_GoBack"/>
-      <w:bookmarkEnd w:id="0"/>
-    </w:p>
-    <w:p>
-      <w:pPr>
-        <w:widowControl w:val="0"/>
-      </w:pPr>
-      <w:r>
-        <w:t>pip install djangorestframework (</w:t>
-      </w:r>
-      <w:hyperlink r:id="rId24">
+    </w:p>
+    <w:p>
+      <w:pPr>
+        <w:widowControl w:val="0"/>
+      </w:pPr>
+      <w:proofErr w:type="gramStart"/>
+      <w:r>
+        <w:t>pip</w:t>
+      </w:r>
+      <w:proofErr w:type="gramEnd"/>
+      <w:r>
+        <w:t xml:space="preserve"> install </w:t>
+      </w:r>
+      <w:proofErr w:type="spellStart"/>
+      <w:r>
+        <w:t>djangorestframework</w:t>
+      </w:r>
+      <w:proofErr w:type="spellEnd"/>
+      <w:r>
+        <w:t xml:space="preserve"> (</w:t>
+      </w:r>
+      <w:hyperlink r:id="rId23">
         <w:r>
           <w:rPr>
             <w:color w:val="1155CC"/>
@@ -1245,23 +2387,37 @@
       <w:pPr>
         <w:widowControl w:val="0"/>
       </w:pPr>
-      <w:r>
-        <w:t>pip install django-rest-framework-mongoengine (</w:t>
-      </w:r>
-      <w:hyperlink r:id="rId25">
+      <w:proofErr w:type="gramStart"/>
+      <w:r>
+        <w:t>pip</w:t>
+      </w:r>
+      <w:proofErr w:type="gramEnd"/>
+      <w:r>
+        <w:t xml:space="preserve"> install </w:t>
+      </w:r>
+      <w:proofErr w:type="spellStart"/>
+      <w:r>
+        <w:t>django</w:t>
+      </w:r>
+      <w:proofErr w:type="spellEnd"/>
+      <w:r>
+        <w:t>-rest-framework-</w:t>
+      </w:r>
+      <w:proofErr w:type="spellStart"/>
+      <w:r>
+        <w:t>mongoengine</w:t>
+      </w:r>
+      <w:proofErr w:type="spellEnd"/>
+      <w:r>
+        <w:t xml:space="preserve"> (</w:t>
+      </w:r>
+      <w:hyperlink r:id="rId24">
         <w:r>
           <w:rPr>
             <w:color w:val="1155CC"/>
             <w:u w:val="single"/>
           </w:rPr>
-          <w:t>https://pypi.python.org/pypi/djan</w:t>
-        </w:r>
-        <w:r>
-          <w:rPr>
-            <w:color w:val="1155CC"/>
-            <w:u w:val="single"/>
-          </w:rPr>
-          <w:t>go-rest-framework-mongoengine</w:t>
+          <w:t>https://pypi.python.org/pypi/django-rest-framework-mongoengine</w:t>
         </w:r>
       </w:hyperlink>
       <w:r>
@@ -1272,10 +2428,23 @@
       <w:pPr>
         <w:widowControl w:val="0"/>
       </w:pPr>
-      <w:r>
-        <w:t>pip install django-rest-swagger (</w:t>
-      </w:r>
-      <w:hyperlink r:id="rId26">
+      <w:proofErr w:type="gramStart"/>
+      <w:r>
+        <w:t>pip</w:t>
+      </w:r>
+      <w:proofErr w:type="gramEnd"/>
+      <w:r>
+        <w:t xml:space="preserve"> install </w:t>
+      </w:r>
+      <w:proofErr w:type="spellStart"/>
+      <w:r>
+        <w:t>django</w:t>
+      </w:r>
+      <w:proofErr w:type="spellEnd"/>
+      <w:r>
+        <w:t>-rest-swagger (</w:t>
+      </w:r>
+      <w:hyperlink r:id="rId25">
         <w:r>
           <w:rPr>
             <w:color w:val="1155CC"/>
@@ -1292,14 +2461,50 @@
       <w:pPr>
         <w:widowControl w:val="0"/>
       </w:pPr>
-    </w:p>
-    <w:p>
-      <w:pPr>
-        <w:widowControl w:val="0"/>
-      </w:pPr>
-      <w:r>
-        <w:t>python manage.py syncdb</w:t>
-      </w:r>
+      <w:proofErr w:type="gramStart"/>
+      <w:r>
+        <w:t>pip</w:t>
+      </w:r>
+      <w:proofErr w:type="gramEnd"/>
+      <w:r>
+        <w:t xml:space="preserve"> install requests (</w:t>
+      </w:r>
+      <w:hyperlink r:id="rId26" w:history="1">
+        <w:r>
+          <w:rPr>
+            <w:rStyle w:val="Hyperlink"/>
+          </w:rPr>
+          <w:t>http://docs.python-requests.org/</w:t>
+        </w:r>
+      </w:hyperlink>
+      <w:bookmarkStart w:id="0" w:name="_GoBack"/>
+      <w:bookmarkEnd w:id="0"/>
+      <w:r>
+        <w:t>)</w:t>
+      </w:r>
+    </w:p>
+    <w:p>
+      <w:pPr>
+        <w:widowControl w:val="0"/>
+      </w:pPr>
+    </w:p>
+    <w:p>
+      <w:pPr>
+        <w:widowControl w:val="0"/>
+      </w:pPr>
+      <w:proofErr w:type="gramStart"/>
+      <w:r>
+        <w:t>python</w:t>
+      </w:r>
+      <w:proofErr w:type="gramEnd"/>
+      <w:r>
+        <w:t xml:space="preserve"> manage.py </w:t>
+      </w:r>
+      <w:proofErr w:type="spellStart"/>
+      <w:r>
+        <w:t>syncdb</w:t>
+      </w:r>
+      <w:proofErr w:type="spellEnd"/>
     </w:p>
     <w:p>
       <w:pPr>
@@ -1319,18 +2524,47 @@
         <w:widowControl w:val="0"/>
       </w:pPr>
       <w:r>
-        <w:t>You just installed Django's a</w:t>
-      </w:r>
-      <w:r>
-        <w:t>uth system, which means you don't have any superusers defined.</w:t>
-      </w:r>
-    </w:p>
-    <w:p>
-      <w:pPr>
-        <w:widowControl w:val="0"/>
-      </w:pPr>
-      <w:r>
-        <w:t>Would you like to create one now? (yes/no):yes</w:t>
+        <w:t xml:space="preserve">You just installed </w:t>
+      </w:r>
+      <w:proofErr w:type="spellStart"/>
+      <w:r>
+        <w:t>Django's</w:t>
+      </w:r>
+      <w:proofErr w:type="spellEnd"/>
+      <w:r>
+        <w:t xml:space="preserve"> </w:t>
+      </w:r>
+      <w:proofErr w:type="spellStart"/>
+      <w:r>
+        <w:t>auth</w:t>
+      </w:r>
+      <w:proofErr w:type="spellEnd"/>
+      <w:r>
+        <w:t xml:space="preserve"> system, which means you don't have any </w:t>
+      </w:r>
+      <w:proofErr w:type="spellStart"/>
+      <w:r>
+        <w:t>superusers</w:t>
+      </w:r>
+      <w:proofErr w:type="spellEnd"/>
+      <w:r>
+        <w:t xml:space="preserve"> defined.</w:t>
+      </w:r>
+    </w:p>
+    <w:p>
+      <w:pPr>
+        <w:widowControl w:val="0"/>
+      </w:pPr>
+      <w:r>
+        <w:t>Would you like to create one now? (</w:t>
+      </w:r>
+      <w:proofErr w:type="gramStart"/>
+      <w:r>
+        <w:t>yes/</w:t>
+      </w:r>
+      <w:proofErr w:type="gramEnd"/>
+      <w:r>
+        <w:t>no):yes</w:t>
       </w:r>
     </w:p>
     <w:p>
@@ -1350,9 +2584,19 @@
       <w:pPr>
         <w:widowControl w:val="0"/>
       </w:pPr>
-      <w:r>
-        <w:t>python manage.py runserver</w:t>
-      </w:r>
+      <w:proofErr w:type="gramStart"/>
+      <w:r>
+        <w:t>python</w:t>
+      </w:r>
+      <w:proofErr w:type="gramEnd"/>
+      <w:r>
+        <w:t xml:space="preserve"> manage.py </w:t>
+      </w:r>
+      <w:proofErr w:type="spellStart"/>
+      <w:r>
+        <w:t>runserver</w:t>
+      </w:r>
+      <w:proofErr w:type="spellEnd"/>
     </w:p>
     <w:p>
       <w:pPr>
@@ -1389,14 +2633,7 @@
             <w:color w:val="1155CC"/>
             <w:u w:val="single"/>
           </w:rPr>
-          <w:t>http://1</w:t>
-        </w:r>
-        <w:r>
-          <w:rPr>
-            <w:color w:val="1155CC"/>
-            <w:u w:val="single"/>
-          </w:rPr>
-          <w:t>27.0.0.1:8000/</w:t>
+          <w:t>http://127.0.0.1:8000/</w:t>
         </w:r>
       </w:hyperlink>
       <w:r>
@@ -1994,13 +3231,70 @@
     <w:name w:val="Hyperlink"/>
     <w:basedOn w:val="DefaultParagraphFont"/>
     <w:uiPriority w:val="99"/>
-    <w:semiHidden/>
     <w:unhideWhenUsed/>
     <w:rsid w:val="00E027A8"/>
     <w:rPr>
       <w:color w:val="0563C1" w:themeColor="hyperlink"/>
       <w:u w:val="single"/>
     </w:rPr>
+  </w:style>
+  <w:style w:type="paragraph" w:styleId="HTMLPreformatted">
+    <w:name w:val="HTML Preformatted"/>
+    <w:basedOn w:val="Normal"/>
+    <w:link w:val="HTMLPreformattedChar"/>
+    <w:uiPriority w:val="99"/>
+    <w:semiHidden/>
+    <w:unhideWhenUsed/>
+    <w:rsid w:val="00517576"/>
+    <w:pPr>
+      <w:tabs>
+        <w:tab w:val="left" w:pos="916"/>
+        <w:tab w:val="left" w:pos="1832"/>
+        <w:tab w:val="left" w:pos="2748"/>
+        <w:tab w:val="left" w:pos="3664"/>
+        <w:tab w:val="left" w:pos="4580"/>
+        <w:tab w:val="left" w:pos="5496"/>
+        <w:tab w:val="left" w:pos="6412"/>
+        <w:tab w:val="left" w:pos="7328"/>
+        <w:tab w:val="left" w:pos="8244"/>
+        <w:tab w:val="left" w:pos="9160"/>
+        <w:tab w:val="left" w:pos="10076"/>
+        <w:tab w:val="left" w:pos="10992"/>
+        <w:tab w:val="left" w:pos="11908"/>
+        <w:tab w:val="left" w:pos="12824"/>
+        <w:tab w:val="left" w:pos="13740"/>
+        <w:tab w:val="left" w:pos="14656"/>
+      </w:tabs>
+      <w:spacing w:line="240" w:lineRule="auto"/>
+    </w:pPr>
+    <w:rPr>
+      <w:rFonts w:ascii="Courier New" w:eastAsia="Times New Roman" w:hAnsi="Courier New" w:cs="Courier New"/>
+      <w:color w:val="auto"/>
+      <w:sz w:val="20"/>
+    </w:rPr>
+  </w:style>
+  <w:style w:type="character" w:customStyle="1" w:styleId="HTMLPreformattedChar">
+    <w:name w:val="HTML Preformatted Char"/>
+    <w:basedOn w:val="DefaultParagraphFont"/>
+    <w:link w:val="HTMLPreformatted"/>
+    <w:uiPriority w:val="99"/>
+    <w:semiHidden/>
+    <w:rsid w:val="00517576"/>
+    <w:rPr>
+      <w:rFonts w:ascii="Courier New" w:eastAsia="Times New Roman" w:hAnsi="Courier New" w:cs="Courier New"/>
+      <w:color w:val="auto"/>
+      <w:sz w:val="20"/>
+    </w:rPr>
+  </w:style>
+  <w:style w:type="character" w:customStyle="1" w:styleId="pln">
+    <w:name w:val="pln"/>
+    <w:basedOn w:val="DefaultParagraphFont"/>
+    <w:rsid w:val="00517576"/>
+  </w:style>
+  <w:style w:type="character" w:customStyle="1" w:styleId="pun">
+    <w:name w:val="pun"/>
+    <w:basedOn w:val="DefaultParagraphFont"/>
+    <w:rsid w:val="00517576"/>
   </w:style>
 </w:styles>
 </file>

</xml_diff>

<commit_message>
Update Documentation with Mongodb instructions
</commit_message>
<xml_diff>
--- a/mdcs/docs/Zero-ConfigInstallationNotesforLinux.docx
+++ b/mdcs/docs/Zero-ConfigInstallationNotesforLinux.docx
@@ -61,7 +61,7 @@
       <w:r>
         <w:t>These notes are for requirement 1.A7 of the Product Backlog (</w:t>
       </w:r>
-      <w:hyperlink r:id="rId4">
+      <w:hyperlink r:id="rId5">
         <w:r>
           <w:rPr>
             <w:color w:val="1155CC"/>
@@ -146,7 +146,7 @@
       <w:r>
         <w:t xml:space="preserve"> (</w:t>
       </w:r>
-      <w:hyperlink r:id="rId5">
+      <w:hyperlink r:id="rId6">
         <w:r>
           <w:rPr>
             <w:color w:val="1155CC"/>
@@ -205,12 +205,12 @@
       <w:r>
         <w:t xml:space="preserve"> -L</w:t>
       </w:r>
-      <w:hyperlink r:id="rId6">
+      <w:hyperlink r:id="rId7">
         <w:r>
           <w:t xml:space="preserve"> </w:t>
         </w:r>
       </w:hyperlink>
-      <w:hyperlink r:id="rId7">
+      <w:hyperlink r:id="rId8">
         <w:r>
           <w:rPr>
             <w:color w:val="1155CC"/>
@@ -219,12 +219,12 @@
           <w:t>http://www.python.org/ftp/python/2.7.2/Python-2.7.2.tgz</w:t>
         </w:r>
       </w:hyperlink>
-      <w:hyperlink r:id="rId8">
+      <w:hyperlink r:id="rId9">
         <w:r>
           <w:t xml:space="preserve"> &gt; Python-2.7.2.tgz</w:t>
         </w:r>
       </w:hyperlink>
-      <w:hyperlink r:id="rId9"/>
+      <w:hyperlink r:id="rId10"/>
     </w:p>
     <w:p>
       <w:pPr>
@@ -376,7 +376,7 @@
       <w:r>
         <w:fldChar w:fldCharType="end"/>
       </w:r>
-      <w:hyperlink r:id="rId10">
+      <w:hyperlink r:id="rId11">
         <w:r>
           <w:rPr>
             <w:color w:val="1155CC"/>
@@ -464,7 +464,7 @@
       <w:r>
         <w:t>Make sure Java JDK 1.7 or higher is installed (</w:t>
       </w:r>
-      <w:hyperlink r:id="rId11">
+      <w:hyperlink r:id="rId12">
         <w:r>
           <w:rPr>
             <w:color w:val="1155CC"/>
@@ -577,7 +577,7 @@
         <w:lastRenderedPageBreak/>
         <w:t xml:space="preserve">has to be installed first, before pip can run: </w:t>
       </w:r>
-      <w:hyperlink r:id="rId12">
+      <w:hyperlink r:id="rId13">
         <w:r>
           <w:rPr>
             <w:color w:val="1155CC"/>
@@ -661,7 +661,7 @@
       <w:r>
         <w:t xml:space="preserve">  (</w:t>
       </w:r>
-      <w:hyperlink r:id="rId13">
+      <w:hyperlink r:id="rId14">
         <w:r>
           <w:rPr>
             <w:color w:val="1155CC"/>
@@ -1005,6 +1005,103 @@
       <w:r>
         <w:t>/</w:t>
       </w:r>
+      <w:r>
+        <w:t xml:space="preserve"> </w:t>
+      </w:r>
+      <w:r>
+        <w:t>--</w:t>
+      </w:r>
+      <w:proofErr w:type="spellStart"/>
+      <w:r>
+        <w:t>bind_ip</w:t>
+      </w:r>
+      <w:proofErr w:type="spellEnd"/>
+      <w:r>
+        <w:t xml:space="preserve"> 127.0.0.1</w:t>
+      </w:r>
+    </w:p>
+    <w:p>
+      <w:pPr>
+        <w:widowControl w:val="0"/>
+      </w:pPr>
+    </w:p>
+    <w:p>
+      <w:pPr>
+        <w:widowControl w:val="0"/>
+      </w:pPr>
+      <w:r>
+        <w:t xml:space="preserve">To restrict access to </w:t>
+      </w:r>
+      <w:proofErr w:type="spellStart"/>
+      <w:r>
+        <w:t>mongodb</w:t>
+      </w:r>
+      <w:proofErr w:type="spellEnd"/>
+      <w:r>
+        <w:t xml:space="preserve"> database and ensure a better level of security, you may also:</w:t>
+      </w:r>
+    </w:p>
+    <w:p>
+      <w:pPr>
+        <w:pStyle w:val="ListParagraph"/>
+        <w:widowControl w:val="0"/>
+        <w:numPr>
+          <w:ilvl w:val="0"/>
+          <w:numId w:val="1"/>
+        </w:numPr>
+      </w:pPr>
+      <w:r>
+        <w:t>Add authentication/access control,</w:t>
+      </w:r>
+    </w:p>
+    <w:p>
+      <w:pPr>
+        <w:pStyle w:val="ListParagraph"/>
+        <w:widowControl w:val="0"/>
+        <w:numPr>
+          <w:ilvl w:val="0"/>
+          <w:numId w:val="1"/>
+        </w:numPr>
+      </w:pPr>
+      <w:r>
+        <w:t>Add traffic encryption,</w:t>
+      </w:r>
+    </w:p>
+    <w:p>
+      <w:pPr>
+        <w:pStyle w:val="ListParagraph"/>
+        <w:widowControl w:val="0"/>
+        <w:numPr>
+          <w:ilvl w:val="0"/>
+          <w:numId w:val="1"/>
+        </w:numPr>
+      </w:pPr>
+      <w:r>
+        <w:t>Have firewall rules.</w:t>
+      </w:r>
+    </w:p>
+    <w:p>
+      <w:pPr>
+        <w:widowControl w:val="0"/>
+      </w:pPr>
+      <w:r>
+        <w:t xml:space="preserve">You can find more about this topic: </w:t>
+      </w:r>
+      <w:hyperlink r:id="rId15" w:history="1">
+        <w:r>
+          <w:rPr>
+            <w:rStyle w:val="Hyperlink"/>
+          </w:rPr>
+          <w:t>http://docs.mongodb.org/manual/administration/security-checklist/</w:t>
+        </w:r>
+      </w:hyperlink>
+    </w:p>
+    <w:p>
+      <w:pPr>
+        <w:widowControl w:val="0"/>
+      </w:pPr>
+      <w:bookmarkStart w:id="0" w:name="_GoBack"/>
+      <w:bookmarkEnd w:id="0"/>
     </w:p>
     <w:p>
       <w:pPr>
@@ -1289,7 +1386,6 @@
       </w:r>
       <w:proofErr w:type="spellStart"/>
       <w:r>
-        <w:lastRenderedPageBreak/>
         <w:t>project_uri</w:t>
       </w:r>
       <w:proofErr w:type="spellEnd"/>
@@ -1444,7 +1540,7 @@
       <w:r>
         <w:t xml:space="preserve"> '</w:t>
       </w:r>
-      <w:hyperlink r:id="rId14">
+      <w:hyperlink r:id="rId16">
         <w:r>
           <w:rPr>
             <w:color w:val="1155CC"/>
@@ -1977,6 +2073,7 @@
       </w:pPr>
       <w:proofErr w:type="gramStart"/>
       <w:r>
+        <w:lastRenderedPageBreak/>
         <w:t>pip</w:t>
       </w:r>
       <w:proofErr w:type="gramEnd"/>
@@ -1991,7 +2088,7 @@
       <w:r>
         <w:t xml:space="preserve"> (</w:t>
       </w:r>
-      <w:hyperlink r:id="rId15">
+      <w:hyperlink r:id="rId17">
         <w:r>
           <w:rPr>
             <w:color w:val="1155CC"/>
@@ -2024,7 +2121,7 @@
       <w:r>
         <w:t xml:space="preserve"> (</w:t>
       </w:r>
-      <w:hyperlink r:id="rId16">
+      <w:hyperlink r:id="rId18">
         <w:r>
           <w:rPr>
             <w:color w:val="1155CC"/>
@@ -2057,7 +2154,7 @@
       <w:r>
         <w:t xml:space="preserve"> (</w:t>
       </w:r>
-      <w:hyperlink r:id="rId17">
+      <w:hyperlink r:id="rId19">
         <w:r>
           <w:rPr>
             <w:u w:val="single"/>
@@ -2171,7 +2268,7 @@
       <w:r>
         <w:t xml:space="preserve"> (</w:t>
       </w:r>
-      <w:hyperlink r:id="rId18">
+      <w:hyperlink r:id="rId20">
         <w:r>
           <w:rPr>
             <w:color w:val="1155CC"/>
@@ -2225,7 +2322,7 @@
       <w:r>
         <w:t xml:space="preserve"> (</w:t>
       </w:r>
-      <w:hyperlink r:id="rId19">
+      <w:hyperlink r:id="rId21">
         <w:r>
           <w:rPr>
             <w:color w:val="1155CC"/>
@@ -2258,7 +2355,7 @@
       <w:r>
         <w:t xml:space="preserve"> (</w:t>
       </w:r>
-      <w:hyperlink r:id="rId20">
+      <w:hyperlink r:id="rId22">
         <w:r>
           <w:rPr>
             <w:u w:val="single"/>
@@ -2276,7 +2373,6 @@
       </w:pPr>
       <w:proofErr w:type="gramStart"/>
       <w:r>
-        <w:lastRenderedPageBreak/>
         <w:t>pip</w:t>
       </w:r>
       <w:proofErr w:type="gramEnd"/>
@@ -2291,7 +2387,7 @@
       <w:r>
         <w:t xml:space="preserve"> (</w:t>
       </w:r>
-      <w:hyperlink r:id="rId21">
+      <w:hyperlink r:id="rId23">
         <w:r>
           <w:rPr>
             <w:u w:val="single"/>
@@ -2335,7 +2431,7 @@
         </w:rPr>
         <w:t xml:space="preserve"> (</w:t>
       </w:r>
-      <w:hyperlink r:id="rId22" w:history="1">
+      <w:hyperlink r:id="rId24" w:history="1">
         <w:r>
           <w:rPr>
             <w:rStyle w:val="Hyperlink"/>
@@ -2370,7 +2466,7 @@
       <w:r>
         <w:t xml:space="preserve"> (</w:t>
       </w:r>
-      <w:hyperlink r:id="rId23">
+      <w:hyperlink r:id="rId25">
         <w:r>
           <w:rPr>
             <w:color w:val="1155CC"/>
@@ -2411,7 +2507,7 @@
       <w:r>
         <w:t xml:space="preserve"> (</w:t>
       </w:r>
-      <w:hyperlink r:id="rId24">
+      <w:hyperlink r:id="rId26">
         <w:r>
           <w:rPr>
             <w:color w:val="1155CC"/>
@@ -2444,7 +2540,7 @@
       <w:r>
         <w:t>-rest-swagger (</w:t>
       </w:r>
-      <w:hyperlink r:id="rId25">
+      <w:hyperlink r:id="rId27">
         <w:r>
           <w:rPr>
             <w:color w:val="1155CC"/>
@@ -2469,7 +2565,7 @@
       <w:r>
         <w:t xml:space="preserve"> install requests (</w:t>
       </w:r>
-      <w:hyperlink r:id="rId26" w:history="1">
+      <w:hyperlink r:id="rId28" w:history="1">
         <w:r>
           <w:rPr>
             <w:rStyle w:val="Hyperlink"/>
@@ -2477,8 +2573,6 @@
           <w:t>http://docs.python-requests.org/</w:t>
         </w:r>
       </w:hyperlink>
-      <w:bookmarkStart w:id="0" w:name="_GoBack"/>
-      <w:bookmarkEnd w:id="0"/>
       <w:r>
         <w:t>)</w:t>
       </w:r>
@@ -2627,7 +2721,7 @@
       <w:r>
         <w:t xml:space="preserve">For Materials Data Curation System, Go to:  </w:t>
       </w:r>
-      <w:hyperlink r:id="rId27">
+      <w:hyperlink r:id="rId29">
         <w:r>
           <w:rPr>
             <w:color w:val="1155CC"/>
@@ -2652,7 +2746,7 @@
       <w:r>
         <w:t xml:space="preserve">For Materials Data Curation Administration, Go to:  </w:t>
       </w:r>
-      <w:hyperlink r:id="rId28">
+      <w:hyperlink r:id="rId30">
         <w:r>
           <w:rPr>
             <w:color w:val="1155CC"/>
@@ -2673,6 +2767,126 @@
     </w:sectPr>
   </w:body>
 </w:document>
+</file>
+
+<file path=word/numbering.xml><?xml version="1.0" encoding="utf-8"?>
+<w:numbering xmlns:wpc="http://schemas.microsoft.com/office/word/2010/wordprocessingCanvas" xmlns:mc="http://schemas.openxmlformats.org/markup-compatibility/2006" xmlns:o="urn:schemas-microsoft-com:office:office" xmlns:r="http://schemas.openxmlformats.org/officeDocument/2006/relationships" xmlns:m="http://schemas.openxmlformats.org/officeDocument/2006/math" xmlns:v="urn:schemas-microsoft-com:vml" xmlns:wp14="http://schemas.microsoft.com/office/word/2010/wordprocessingDrawing" xmlns:wp="http://schemas.openxmlformats.org/drawingml/2006/wordprocessingDrawing" xmlns:w10="urn:schemas-microsoft-com:office:word" xmlns:w="http://schemas.openxmlformats.org/wordprocessingml/2006/main" xmlns:w14="http://schemas.microsoft.com/office/word/2010/wordml" xmlns:w15="http://schemas.microsoft.com/office/word/2012/wordml" xmlns:wpg="http://schemas.microsoft.com/office/word/2010/wordprocessingGroup" xmlns:wpi="http://schemas.microsoft.com/office/word/2010/wordprocessingInk" xmlns:wne="http://schemas.microsoft.com/office/word/2006/wordml" xmlns:wps="http://schemas.microsoft.com/office/word/2010/wordprocessingShape" mc:Ignorable="w14 w15 wp14">
+  <w:abstractNum w:abstractNumId="0">
+    <w:nsid w:val="0E201C2D"/>
+    <w:multiLevelType w:val="hybridMultilevel"/>
+    <w:tmpl w:val="BE708A12"/>
+    <w:lvl w:ilvl="0" w:tplc="DAE06A0C">
+      <w:numFmt w:val="bullet"/>
+      <w:lvlText w:val="-"/>
+      <w:lvlJc w:val="left"/>
+      <w:pPr>
+        <w:ind w:left="1800" w:hanging="360"/>
+      </w:pPr>
+      <w:rPr>
+        <w:rFonts w:ascii="Arial" w:eastAsia="Arial" w:hAnsi="Arial" w:cs="Arial" w:hint="default"/>
+      </w:rPr>
+    </w:lvl>
+    <w:lvl w:ilvl="1" w:tplc="04090003" w:tentative="1">
+      <w:start w:val="1"/>
+      <w:numFmt w:val="bullet"/>
+      <w:lvlText w:val="o"/>
+      <w:lvlJc w:val="left"/>
+      <w:pPr>
+        <w:ind w:left="2520" w:hanging="360"/>
+      </w:pPr>
+      <w:rPr>
+        <w:rFonts w:ascii="Courier New" w:hAnsi="Courier New" w:cs="Courier New" w:hint="default"/>
+      </w:rPr>
+    </w:lvl>
+    <w:lvl w:ilvl="2" w:tplc="04090005" w:tentative="1">
+      <w:start w:val="1"/>
+      <w:numFmt w:val="bullet"/>
+      <w:lvlText w:val=""/>
+      <w:lvlJc w:val="left"/>
+      <w:pPr>
+        <w:ind w:left="3240" w:hanging="360"/>
+      </w:pPr>
+      <w:rPr>
+        <w:rFonts w:ascii="Wingdings" w:hAnsi="Wingdings" w:hint="default"/>
+      </w:rPr>
+    </w:lvl>
+    <w:lvl w:ilvl="3" w:tplc="04090001" w:tentative="1">
+      <w:start w:val="1"/>
+      <w:numFmt w:val="bullet"/>
+      <w:lvlText w:val=""/>
+      <w:lvlJc w:val="left"/>
+      <w:pPr>
+        <w:ind w:left="3960" w:hanging="360"/>
+      </w:pPr>
+      <w:rPr>
+        <w:rFonts w:ascii="Symbol" w:hAnsi="Symbol" w:hint="default"/>
+      </w:rPr>
+    </w:lvl>
+    <w:lvl w:ilvl="4" w:tplc="04090003" w:tentative="1">
+      <w:start w:val="1"/>
+      <w:numFmt w:val="bullet"/>
+      <w:lvlText w:val="o"/>
+      <w:lvlJc w:val="left"/>
+      <w:pPr>
+        <w:ind w:left="4680" w:hanging="360"/>
+      </w:pPr>
+      <w:rPr>
+        <w:rFonts w:ascii="Courier New" w:hAnsi="Courier New" w:cs="Courier New" w:hint="default"/>
+      </w:rPr>
+    </w:lvl>
+    <w:lvl w:ilvl="5" w:tplc="04090005" w:tentative="1">
+      <w:start w:val="1"/>
+      <w:numFmt w:val="bullet"/>
+      <w:lvlText w:val=""/>
+      <w:lvlJc w:val="left"/>
+      <w:pPr>
+        <w:ind w:left="5400" w:hanging="360"/>
+      </w:pPr>
+      <w:rPr>
+        <w:rFonts w:ascii="Wingdings" w:hAnsi="Wingdings" w:hint="default"/>
+      </w:rPr>
+    </w:lvl>
+    <w:lvl w:ilvl="6" w:tplc="04090001" w:tentative="1">
+      <w:start w:val="1"/>
+      <w:numFmt w:val="bullet"/>
+      <w:lvlText w:val=""/>
+      <w:lvlJc w:val="left"/>
+      <w:pPr>
+        <w:ind w:left="6120" w:hanging="360"/>
+      </w:pPr>
+      <w:rPr>
+        <w:rFonts w:ascii="Symbol" w:hAnsi="Symbol" w:hint="default"/>
+      </w:rPr>
+    </w:lvl>
+    <w:lvl w:ilvl="7" w:tplc="04090003" w:tentative="1">
+      <w:start w:val="1"/>
+      <w:numFmt w:val="bullet"/>
+      <w:lvlText w:val="o"/>
+      <w:lvlJc w:val="left"/>
+      <w:pPr>
+        <w:ind w:left="6840" w:hanging="360"/>
+      </w:pPr>
+      <w:rPr>
+        <w:rFonts w:ascii="Courier New" w:hAnsi="Courier New" w:cs="Courier New" w:hint="default"/>
+      </w:rPr>
+    </w:lvl>
+    <w:lvl w:ilvl="8" w:tplc="04090005" w:tentative="1">
+      <w:start w:val="1"/>
+      <w:numFmt w:val="bullet"/>
+      <w:lvlText w:val=""/>
+      <w:lvlJc w:val="left"/>
+      <w:pPr>
+        <w:ind w:left="7560" w:hanging="360"/>
+      </w:pPr>
+      <w:rPr>
+        <w:rFonts w:ascii="Wingdings" w:hAnsi="Wingdings" w:hint="default"/>
+      </w:rPr>
+    </w:lvl>
+  </w:abstractNum>
+  <w:num w:numId="1">
+    <w:abstractNumId w:val="0"/>
+  </w:num>
+</w:numbering>
 </file>
 
 <file path=word/styles.xml><?xml version="1.0" encoding="utf-8"?>
@@ -3296,6 +3510,17 @@
     <w:basedOn w:val="DefaultParagraphFont"/>
     <w:rsid w:val="00517576"/>
   </w:style>
+  <w:style w:type="paragraph" w:styleId="ListParagraph">
+    <w:name w:val="List Paragraph"/>
+    <w:basedOn w:val="Normal"/>
+    <w:uiPriority w:val="34"/>
+    <w:qFormat/>
+    <w:rsid w:val="00570EA3"/>
+    <w:pPr>
+      <w:ind w:left="720"/>
+      <w:contextualSpacing/>
+    </w:pPr>
+  </w:style>
 </w:styles>
 </file>
 

</xml_diff>

<commit_message>
don't have to specify path to mongo to backup/restore, need to add it to the PATH.
</commit_message>
<xml_diff>
--- a/mdcs/docs/Zero-ConfigInstallationNotesforLinux.docx
+++ b/mdcs/docs/Zero-ConfigInstallationNotesforLinux.docx
@@ -963,6 +963,77 @@
       <w:pPr>
         <w:widowControl w:val="0"/>
       </w:pPr>
+      <w:bookmarkStart w:id="0" w:name="_GoBack"/>
+      <w:r>
+        <w:t xml:space="preserve">Add </w:t>
+      </w:r>
+      <w:proofErr w:type="spellStart"/>
+      <w:r>
+        <w:t>MongoDB</w:t>
+      </w:r>
+      <w:proofErr w:type="spellEnd"/>
+      <w:r>
+        <w:t xml:space="preserve"> to the PATH:</w:t>
+      </w:r>
+    </w:p>
+    <w:p>
+      <w:pPr>
+        <w:widowControl w:val="0"/>
+      </w:pPr>
+      <w:proofErr w:type="gramStart"/>
+      <w:r>
+        <w:t>open</w:t>
+      </w:r>
+      <w:proofErr w:type="gramEnd"/>
+      <w:r>
+        <w:t xml:space="preserve"> .</w:t>
+      </w:r>
+      <w:proofErr w:type="spellStart"/>
+      <w:r>
+        <w:t>bashrc</w:t>
+      </w:r>
+      <w:proofErr w:type="spellEnd"/>
+    </w:p>
+    <w:p>
+      <w:proofErr w:type="gramStart"/>
+      <w:r>
+        <w:t>add</w:t>
+      </w:r>
+      <w:proofErr w:type="gramEnd"/>
+      <w:r>
+        <w:t xml:space="preserve"> </w:t>
+      </w:r>
+      <w:r>
+        <w:t>export PATH=/</w:t>
+      </w:r>
+      <w:r>
+        <w:t>path</w:t>
+      </w:r>
+      <w:r>
+        <w:t>/</w:t>
+      </w:r>
+      <w:r>
+        <w:t>to/mongo/</w:t>
+      </w:r>
+      <w:r>
+        <w:t>bin :$PATH</w:t>
+      </w:r>
+    </w:p>
+    <w:bookmarkEnd w:id="0"/>
+    <w:p>
+      <w:pPr>
+        <w:widowControl w:val="0"/>
+      </w:pPr>
+    </w:p>
+    <w:p>
+      <w:pPr>
+        <w:widowControl w:val="0"/>
+      </w:pPr>
+    </w:p>
+    <w:p>
+      <w:pPr>
+        <w:widowControl w:val="0"/>
+      </w:pPr>
       <w:r>
         <w:t xml:space="preserve">Run </w:t>
       </w:r>
@@ -1006,10 +1077,7 @@
         <w:t>/</w:t>
       </w:r>
       <w:r>
-        <w:t xml:space="preserve"> </w:t>
-      </w:r>
-      <w:r>
-        <w:t>--</w:t>
+        <w:t xml:space="preserve"> --</w:t>
       </w:r>
       <w:proofErr w:type="spellStart"/>
       <w:r>
@@ -1100,8 +1168,6 @@
       <w:pPr>
         <w:widowControl w:val="0"/>
       </w:pPr>
-      <w:bookmarkStart w:id="0" w:name="_GoBack"/>
-      <w:bookmarkEnd w:id="0"/>
     </w:p>
     <w:p>
       <w:pPr>
@@ -1130,6 +1196,7 @@
       </w:pPr>
       <w:proofErr w:type="gramStart"/>
       <w:r>
+        <w:lastRenderedPageBreak/>
         <w:t>cd</w:t>
       </w:r>
       <w:proofErr w:type="gramEnd"/>
@@ -2073,7 +2140,6 @@
       </w:pPr>
       <w:proofErr w:type="gramStart"/>
       <w:r>
-        <w:lastRenderedPageBreak/>
         <w:t>pip</w:t>
       </w:r>
       <w:proofErr w:type="gramEnd"/>

</xml_diff>